<commit_message>
small updates whilst working on Otowirri
</commit_message>
<xml_diff>
--- a/examples/loopflopy_installation.docx
+++ b/examples/loopflopy_installation.docx
@@ -1414,54 +1414,1204 @@
           <w:shd w:val="clear" w:color="auto" w:fill="FFFFFF"/>
         </w:rPr>
       </w:pPr>
-      <w:r>
-        <w:rPr>
-          <w:rFonts w:ascii="Aptos" w:hAnsi="Aptos"/>
+    </w:p>
+    <w:p>
+      <w:pPr>
+        <w:pStyle w:val="HTMLPreformatted"/>
+        <w:spacing w:line="263" w:lineRule="atLeast"/>
+        <w:rPr>
+          <w:rFonts w:ascii="Aptos" w:hAnsi="Aptos"/>
+          <w:b/>
+          <w:bCs/>
           <w:color w:val="111111"/>
           <w:shd w:val="clear" w:color="auto" w:fill="FFFFFF"/>
         </w:rPr>
-        <w:t xml:space="preserve">We will create a </w:t>
-      </w:r>
-      <w:proofErr w:type="spellStart"/>
-      <w:r>
-        <w:rPr>
-          <w:rFonts w:ascii="Aptos" w:hAnsi="Aptos"/>
+      </w:pPr>
+      <w:r>
+        <w:rPr>
+          <w:rFonts w:ascii="Aptos" w:hAnsi="Aptos"/>
+          <w:b/>
+          <w:bCs/>
           <w:color w:val="111111"/>
           <w:shd w:val="clear" w:color="auto" w:fill="FFFFFF"/>
         </w:rPr>
+        <w:t>From scratch:</w:t>
+      </w:r>
+    </w:p>
+    <w:p>
+      <w:pPr>
+        <w:pStyle w:val="HTMLPreformatted"/>
+        <w:spacing w:line="263" w:lineRule="atLeast"/>
+        <w:rPr>
+          <w:rStyle w:val="n"/>
+          <w:rFonts w:ascii="Aptos" w:hAnsi="Aptos" w:cstheme="minorHAnsi"/>
+          <w:b/>
+          <w:bCs/>
+          <w:color w:val="080808"/>
+        </w:rPr>
+      </w:pPr>
+    </w:p>
+    <w:p>
+      <w:pPr>
+        <w:shd w:val="clear" w:color="auto" w:fill="FFFFFF"/>
+        <w:rPr>
+          <w:rFonts w:ascii="Aptos" w:hAnsi="Aptos"/>
+          <w:color w:val="000000"/>
+          <w:sz w:val="20"/>
+          <w:szCs w:val="20"/>
+        </w:rPr>
+      </w:pPr>
+      <w:r>
+        <w:rPr>
+          <w:rFonts w:ascii="Aptos" w:hAnsi="Aptos"/>
+          <w:color w:val="000000"/>
+          <w:sz w:val="20"/>
+          <w:szCs w:val="20"/>
+        </w:rPr>
+        <w:t xml:space="preserve">In the </w:t>
+      </w:r>
+      <w:r>
+        <w:rPr>
+          <w:rFonts w:ascii="Aptos" w:hAnsi="Aptos"/>
+          <w:color w:val="000000"/>
+          <w:sz w:val="20"/>
+          <w:szCs w:val="20"/>
+        </w:rPr>
+        <w:t xml:space="preserve">Anaconda Prompt (windows app) or </w:t>
+      </w:r>
+      <w:r>
+        <w:rPr>
+          <w:rFonts w:ascii="Aptos" w:hAnsi="Aptos"/>
+          <w:color w:val="000000"/>
+          <w:sz w:val="20"/>
+          <w:szCs w:val="20"/>
+        </w:rPr>
+        <w:t>terminal</w:t>
+      </w:r>
+      <w:r>
+        <w:rPr>
+          <w:rFonts w:ascii="Aptos" w:hAnsi="Aptos"/>
+          <w:color w:val="000000"/>
+          <w:sz w:val="20"/>
+          <w:szCs w:val="20"/>
+        </w:rPr>
+        <w:t xml:space="preserve"> (mac):</w:t>
+      </w:r>
+    </w:p>
+    <w:p>
+      <w:pPr>
+        <w:shd w:val="clear" w:color="auto" w:fill="FFFFFF"/>
+        <w:rPr>
+          <w:rFonts w:ascii="Aptos" w:hAnsi="Aptos"/>
+          <w:color w:val="000000"/>
+          <w:sz w:val="20"/>
+          <w:szCs w:val="20"/>
+        </w:rPr>
+      </w:pPr>
+    </w:p>
+    <w:p>
+      <w:pPr>
+        <w:rPr>
+          <w:rFonts w:ascii="Aptos" w:hAnsi="Aptos" w:cstheme="minorHAnsi"/>
+          <w:sz w:val="20"/>
+          <w:szCs w:val="20"/>
+          <w:u w:val="single"/>
+        </w:rPr>
+      </w:pPr>
+      <w:r>
+        <w:rPr>
+          <w:rFonts w:ascii="Aptos" w:hAnsi="Aptos" w:cstheme="minorHAnsi"/>
+          <w:sz w:val="20"/>
+          <w:szCs w:val="20"/>
+          <w:u w:val="single"/>
+        </w:rPr>
+        <w:t>Create a new environment by:</w:t>
+      </w:r>
+    </w:p>
+    <w:p>
+      <w:pPr>
+        <w:rPr>
+          <w:rFonts w:ascii="Aptos" w:hAnsi="Aptos" w:cstheme="minorHAnsi"/>
+          <w:sz w:val="20"/>
+          <w:szCs w:val="20"/>
+        </w:rPr>
+      </w:pPr>
+      <w:proofErr w:type="spellStart"/>
+      <w:r>
+        <w:rPr>
+          <w:rFonts w:ascii="Aptos" w:hAnsi="Aptos" w:cstheme="minorHAnsi"/>
+          <w:i/>
+          <w:iCs/>
+          <w:sz w:val="20"/>
+          <w:szCs w:val="20"/>
+          <w:highlight w:val="lightGray"/>
+        </w:rPr>
+        <w:lastRenderedPageBreak/>
+        <w:t>conda</w:t>
+      </w:r>
+      <w:proofErr w:type="spellEnd"/>
+      <w:r>
+        <w:rPr>
+          <w:rFonts w:ascii="Aptos" w:hAnsi="Aptos" w:cstheme="minorHAnsi"/>
+          <w:i/>
+          <w:iCs/>
+          <w:sz w:val="20"/>
+          <w:szCs w:val="20"/>
+          <w:highlight w:val="lightGray"/>
+        </w:rPr>
+        <w:t xml:space="preserve"> env list</w:t>
+      </w:r>
+      <w:r>
+        <w:rPr>
+          <w:rFonts w:ascii="Aptos" w:hAnsi="Aptos" w:cstheme="minorHAnsi"/>
+          <w:sz w:val="20"/>
+          <w:szCs w:val="20"/>
+        </w:rPr>
+        <w:t xml:space="preserve">   </w:t>
+      </w:r>
+      <w:r>
+        <w:rPr>
+          <w:rFonts w:ascii="Aptos" w:hAnsi="Aptos" w:cstheme="minorHAnsi"/>
+          <w:sz w:val="18"/>
+          <w:szCs w:val="18"/>
+        </w:rPr>
+        <w:t>lists your available environments</w:t>
+      </w:r>
+    </w:p>
+    <w:p>
+      <w:pPr>
+        <w:rPr>
+          <w:rFonts w:ascii="Aptos" w:hAnsi="Aptos" w:cstheme="minorHAnsi"/>
+          <w:sz w:val="18"/>
+          <w:szCs w:val="18"/>
+        </w:rPr>
+      </w:pPr>
+      <w:r>
+        <w:rPr>
+          <w:rFonts w:ascii="Aptos" w:hAnsi="Aptos" w:cstheme="minorHAnsi"/>
+          <w:i/>
+          <w:iCs/>
+          <w:sz w:val="20"/>
+          <w:szCs w:val="20"/>
+          <w:highlight w:val="lightGray"/>
+        </w:rPr>
+        <w:t xml:space="preserve">PC: </w:t>
+      </w:r>
+      <w:proofErr w:type="spellStart"/>
+      <w:r>
+        <w:rPr>
+          <w:rFonts w:ascii="Aptos" w:hAnsi="Aptos" w:cstheme="minorHAnsi"/>
+          <w:i/>
+          <w:iCs/>
+          <w:sz w:val="20"/>
+          <w:szCs w:val="20"/>
+          <w:highlight w:val="lightGray"/>
+        </w:rPr>
+        <w:t>conda</w:t>
+      </w:r>
+      <w:proofErr w:type="spellEnd"/>
+      <w:r>
+        <w:rPr>
+          <w:rFonts w:ascii="Aptos" w:hAnsi="Aptos" w:cstheme="minorHAnsi"/>
+          <w:i/>
+          <w:iCs/>
+          <w:sz w:val="20"/>
+          <w:szCs w:val="20"/>
+          <w:highlight w:val="lightGray"/>
+        </w:rPr>
+        <w:t xml:space="preserve"> env create --name </w:t>
+      </w:r>
+      <w:r>
+        <w:rPr>
+          <w:rFonts w:ascii="Aptos" w:hAnsi="Aptos" w:cstheme="minorHAnsi"/>
+          <w:i/>
+          <w:iCs/>
+          <w:sz w:val="20"/>
+          <w:szCs w:val="20"/>
+          <w:highlight w:val="lightGray"/>
+        </w:rPr>
+        <w:t>ENVNAME</w:t>
+      </w:r>
+      <w:r>
+        <w:rPr>
+          <w:rFonts w:ascii="Aptos" w:hAnsi="Aptos" w:cstheme="minorHAnsi"/>
+          <w:i/>
+          <w:iCs/>
+          <w:sz w:val="20"/>
+          <w:szCs w:val="20"/>
+          <w:highlight w:val="lightGray"/>
+        </w:rPr>
+        <w:t xml:space="preserve"> </w:t>
+      </w:r>
+      <w:r>
+        <w:rPr>
+          <w:rFonts w:ascii="Aptos" w:hAnsi="Aptos" w:cstheme="minorHAnsi"/>
+          <w:i/>
+          <w:iCs/>
+          <w:sz w:val="20"/>
+          <w:szCs w:val="20"/>
+          <w:highlight w:val="lightGray"/>
+        </w:rPr>
+        <w:t>python = 3.12</w:t>
+      </w:r>
+      <w:r>
+        <w:rPr>
+          <w:rFonts w:ascii="Aptos" w:hAnsi="Aptos"/>
+          <w:i/>
+          <w:iCs/>
+          <w:sz w:val="20"/>
+          <w:szCs w:val="20"/>
+        </w:rPr>
+        <w:t xml:space="preserve"> </w:t>
+      </w:r>
+      <w:r>
+        <w:rPr>
+          <w:rFonts w:ascii="Aptos" w:hAnsi="Aptos"/>
+          <w:sz w:val="18"/>
+          <w:szCs w:val="18"/>
+        </w:rPr>
+        <w:t xml:space="preserve">creates a new </w:t>
+      </w:r>
+      <w:r>
+        <w:rPr>
+          <w:rFonts w:ascii="Aptos" w:hAnsi="Aptos" w:cstheme="minorHAnsi"/>
+          <w:sz w:val="18"/>
+          <w:szCs w:val="18"/>
+        </w:rPr>
+        <w:t>environment (replace ENVNAME with something meaningful)</w:t>
+      </w:r>
+    </w:p>
+    <w:p>
+      <w:pPr>
+        <w:rPr>
+          <w:rFonts w:ascii="Aptos" w:hAnsi="Aptos"/>
+          <w:sz w:val="20"/>
+          <w:szCs w:val="20"/>
+        </w:rPr>
+      </w:pPr>
+      <w:r>
+        <w:rPr>
+          <w:rFonts w:ascii="Aptos" w:hAnsi="Aptos" w:cstheme="minorHAnsi"/>
+          <w:sz w:val="18"/>
+          <w:szCs w:val="18"/>
+        </w:rPr>
+        <w:t xml:space="preserve">MAC: </w:t>
+      </w:r>
+      <w:proofErr w:type="spellStart"/>
+      <w:r>
+        <w:rPr>
+          <w:rFonts w:ascii="Aptos" w:hAnsi="Aptos" w:cstheme="minorHAnsi"/>
+          <w:i/>
+          <w:iCs/>
+          <w:sz w:val="20"/>
+          <w:szCs w:val="20"/>
+          <w:highlight w:val="lightGray"/>
+        </w:rPr>
+        <w:t>conda</w:t>
+      </w:r>
+      <w:proofErr w:type="spellEnd"/>
+      <w:r>
+        <w:rPr>
+          <w:rFonts w:ascii="Aptos" w:hAnsi="Aptos" w:cstheme="minorHAnsi"/>
+          <w:i/>
+          <w:iCs/>
+          <w:sz w:val="20"/>
+          <w:szCs w:val="20"/>
+          <w:highlight w:val="lightGray"/>
+        </w:rPr>
+        <w:t xml:space="preserve"> create --name ENVNAME python=3.12</w:t>
+      </w:r>
+      <w:r>
+        <w:rPr>
+          <w:rFonts w:ascii="Aptos" w:hAnsi="Aptos"/>
+          <w:i/>
+          <w:iCs/>
+          <w:sz w:val="20"/>
+          <w:szCs w:val="20"/>
+        </w:rPr>
+        <w:t xml:space="preserve"> </w:t>
+      </w:r>
+      <w:r>
+        <w:rPr>
+          <w:rFonts w:ascii="Aptos" w:hAnsi="Aptos"/>
+          <w:sz w:val="18"/>
+          <w:szCs w:val="18"/>
+        </w:rPr>
+        <w:t xml:space="preserve">creates a new </w:t>
+      </w:r>
+      <w:r>
+        <w:rPr>
+          <w:rFonts w:ascii="Aptos" w:hAnsi="Aptos" w:cstheme="minorHAnsi"/>
+          <w:sz w:val="18"/>
+          <w:szCs w:val="18"/>
+        </w:rPr>
+        <w:t>environment (replace ENVNAME with something meaningful)</w:t>
+      </w:r>
+    </w:p>
+    <w:p>
+      <w:pPr>
+        <w:rPr>
+          <w:rFonts w:ascii="Aptos" w:hAnsi="Aptos" w:cstheme="minorHAnsi"/>
+          <w:sz w:val="20"/>
+          <w:szCs w:val="20"/>
+        </w:rPr>
+      </w:pPr>
+      <w:proofErr w:type="spellStart"/>
+      <w:r>
+        <w:rPr>
+          <w:rFonts w:ascii="Aptos" w:hAnsi="Aptos" w:cstheme="minorHAnsi"/>
+          <w:i/>
+          <w:iCs/>
+          <w:sz w:val="20"/>
+          <w:szCs w:val="20"/>
+          <w:highlight w:val="lightGray"/>
+        </w:rPr>
+        <w:t>conda</w:t>
+      </w:r>
+      <w:proofErr w:type="spellEnd"/>
+      <w:r>
+        <w:rPr>
+          <w:rFonts w:ascii="Aptos" w:hAnsi="Aptos" w:cstheme="minorHAnsi"/>
+          <w:i/>
+          <w:iCs/>
+          <w:sz w:val="20"/>
+          <w:szCs w:val="20"/>
+          <w:highlight w:val="lightGray"/>
+        </w:rPr>
+        <w:t xml:space="preserve"> env list</w:t>
+      </w:r>
+      <w:r>
+        <w:rPr>
+          <w:rFonts w:ascii="Aptos" w:hAnsi="Aptos" w:cstheme="minorHAnsi"/>
+          <w:sz w:val="20"/>
+          <w:szCs w:val="20"/>
+        </w:rPr>
+        <w:t xml:space="preserve">   </w:t>
+      </w:r>
+      <w:r>
+        <w:rPr>
+          <w:rFonts w:ascii="Aptos" w:hAnsi="Aptos" w:cstheme="minorHAnsi"/>
+          <w:sz w:val="18"/>
+          <w:szCs w:val="18"/>
+        </w:rPr>
+        <w:t>lists your available environments</w:t>
+      </w:r>
+      <w:r>
+        <w:rPr>
+          <w:rFonts w:ascii="Aptos" w:hAnsi="Aptos" w:cstheme="minorHAnsi"/>
+          <w:sz w:val="18"/>
+          <w:szCs w:val="18"/>
+        </w:rPr>
+        <w:t xml:space="preserve"> again</w:t>
+      </w:r>
+    </w:p>
+    <w:p>
+      <w:pPr>
+        <w:rPr>
+          <w:rFonts w:ascii="Aptos" w:hAnsi="Aptos" w:cstheme="minorHAnsi"/>
+          <w:sz w:val="20"/>
+          <w:szCs w:val="20"/>
+        </w:rPr>
+      </w:pPr>
+      <w:proofErr w:type="spellStart"/>
+      <w:r>
+        <w:rPr>
+          <w:rFonts w:ascii="Aptos" w:hAnsi="Aptos" w:cstheme="minorHAnsi"/>
+          <w:i/>
+          <w:iCs/>
+          <w:sz w:val="20"/>
+          <w:szCs w:val="20"/>
+          <w:highlight w:val="lightGray"/>
+        </w:rPr>
+        <w:t>conda</w:t>
+      </w:r>
+      <w:proofErr w:type="spellEnd"/>
+      <w:r>
+        <w:rPr>
+          <w:rFonts w:ascii="Aptos" w:hAnsi="Aptos" w:cstheme="minorHAnsi"/>
+          <w:i/>
+          <w:iCs/>
+          <w:sz w:val="20"/>
+          <w:szCs w:val="20"/>
+          <w:highlight w:val="lightGray"/>
+        </w:rPr>
+        <w:t xml:space="preserve"> activate </w:t>
+      </w:r>
+      <w:r>
+        <w:rPr>
+          <w:rFonts w:ascii="Aptos" w:hAnsi="Aptos" w:cstheme="minorHAnsi"/>
+          <w:i/>
+          <w:iCs/>
+          <w:sz w:val="20"/>
+          <w:szCs w:val="20"/>
+          <w:highlight w:val="lightGray"/>
+        </w:rPr>
+        <w:t>ENVNAME</w:t>
+      </w:r>
+      <w:r>
+        <w:rPr>
+          <w:rFonts w:ascii="Aptos" w:hAnsi="Aptos" w:cstheme="minorHAnsi"/>
+          <w:sz w:val="20"/>
+          <w:szCs w:val="20"/>
+        </w:rPr>
+        <w:t xml:space="preserve">  </w:t>
+      </w:r>
+      <w:r>
+        <w:rPr>
+          <w:rFonts w:ascii="Aptos" w:hAnsi="Aptos" w:cstheme="minorHAnsi"/>
+          <w:sz w:val="20"/>
+          <w:szCs w:val="20"/>
+        </w:rPr>
+        <w:t xml:space="preserve">   </w:t>
+      </w:r>
+      <w:r>
+        <w:rPr>
+          <w:rFonts w:ascii="Aptos" w:hAnsi="Aptos" w:cstheme="minorHAnsi"/>
+          <w:sz w:val="18"/>
+          <w:szCs w:val="18"/>
+        </w:rPr>
+        <w:t>activates our new environment</w:t>
+      </w:r>
+    </w:p>
+    <w:p>
+      <w:pPr>
+        <w:shd w:val="clear" w:color="auto" w:fill="FFFFFF"/>
+        <w:rPr>
+          <w:rFonts w:ascii="Aptos" w:hAnsi="Aptos"/>
+          <w:color w:val="000000"/>
+          <w:sz w:val="20"/>
+          <w:szCs w:val="20"/>
+        </w:rPr>
+      </w:pPr>
+      <w:proofErr w:type="spellStart"/>
+      <w:r>
+        <w:rPr>
+          <w:rFonts w:ascii="Aptos" w:hAnsi="Aptos"/>
+          <w:i/>
+          <w:iCs/>
+          <w:color w:val="000000"/>
+          <w:sz w:val="20"/>
+          <w:szCs w:val="20"/>
+          <w:highlight w:val="lightGray"/>
+        </w:rPr>
+        <w:t>conda</w:t>
+      </w:r>
+      <w:proofErr w:type="spellEnd"/>
+      <w:r>
+        <w:rPr>
+          <w:rFonts w:ascii="Aptos" w:hAnsi="Aptos"/>
+          <w:i/>
+          <w:iCs/>
+          <w:color w:val="000000"/>
+          <w:sz w:val="20"/>
+          <w:szCs w:val="20"/>
+          <w:highlight w:val="lightGray"/>
+        </w:rPr>
+        <w:t xml:space="preserve"> list</w:t>
+      </w:r>
+      <w:r>
+        <w:rPr>
+          <w:rFonts w:ascii="Aptos" w:hAnsi="Aptos"/>
+          <w:i/>
+          <w:iCs/>
+          <w:color w:val="000000"/>
+          <w:sz w:val="20"/>
+          <w:szCs w:val="20"/>
+        </w:rPr>
+        <w:t xml:space="preserve">   </w:t>
+      </w:r>
+      <w:r>
+        <w:rPr>
+          <w:rFonts w:ascii="Aptos" w:hAnsi="Aptos"/>
+          <w:color w:val="000000"/>
+          <w:sz w:val="18"/>
+          <w:szCs w:val="18"/>
+        </w:rPr>
+        <w:t>lists all the packages in an environment</w:t>
+      </w:r>
+    </w:p>
+    <w:p>
+      <w:pPr>
+        <w:rPr>
+          <w:rFonts w:ascii="Aptos" w:hAnsi="Aptos"/>
+          <w:sz w:val="20"/>
+          <w:szCs w:val="20"/>
+        </w:rPr>
+      </w:pPr>
+    </w:p>
+    <w:p>
+      <w:pPr>
+        <w:rPr>
+          <w:rFonts w:ascii="Aptos" w:hAnsi="Aptos" w:cstheme="minorHAnsi"/>
+          <w:sz w:val="20"/>
+          <w:szCs w:val="20"/>
+          <w:u w:val="single"/>
+        </w:rPr>
+      </w:pPr>
+      <w:r>
+        <w:rPr>
+          <w:rFonts w:ascii="Aptos" w:hAnsi="Aptos" w:cstheme="minorHAnsi"/>
+          <w:sz w:val="20"/>
+          <w:szCs w:val="20"/>
+          <w:u w:val="single"/>
+        </w:rPr>
+        <w:t xml:space="preserve">Install necessary python packages (example for </w:t>
+      </w:r>
+      <w:proofErr w:type="spellStart"/>
+      <w:r>
+        <w:rPr>
+          <w:rFonts w:ascii="Aptos" w:hAnsi="Aptos" w:cstheme="minorHAnsi"/>
+          <w:sz w:val="20"/>
+          <w:szCs w:val="20"/>
+          <w:u w:val="single"/>
+        </w:rPr>
         <w:t>loopflopy</w:t>
       </w:r>
       <w:proofErr w:type="spellEnd"/>
       <w:r>
         <w:rPr>
-          <w:rFonts w:ascii="Aptos" w:hAnsi="Aptos"/>
+          <w:rFonts w:ascii="Aptos" w:hAnsi="Aptos" w:cstheme="minorHAnsi"/>
+          <w:sz w:val="20"/>
+          <w:szCs w:val="20"/>
+          <w:u w:val="single"/>
+        </w:rPr>
+        <w:t xml:space="preserve"> environment)</w:t>
+      </w:r>
+      <w:r>
+        <w:rPr>
+          <w:rFonts w:ascii="Aptos" w:hAnsi="Aptos" w:cstheme="minorHAnsi"/>
+          <w:sz w:val="20"/>
+          <w:szCs w:val="20"/>
+          <w:u w:val="single"/>
+        </w:rPr>
+        <w:t>:</w:t>
+      </w:r>
+    </w:p>
+    <w:p>
+      <w:pPr>
+        <w:pStyle w:val="HTMLPreformatted"/>
+        <w:spacing w:line="246" w:lineRule="atLeast"/>
+        <w:rPr>
+          <w:color w:val="000000"/>
+          <w:highlight w:val="yellow"/>
+        </w:rPr>
+      </w:pPr>
+    </w:p>
+    <w:p>
+      <w:pPr>
+        <w:rPr>
+          <w:rFonts w:ascii="Aptos" w:hAnsi="Aptos" w:cstheme="minorHAnsi"/>
+          <w:i/>
+          <w:iCs/>
+          <w:sz w:val="20"/>
+          <w:szCs w:val="20"/>
+          <w:highlight w:val="lightGray"/>
+        </w:rPr>
+      </w:pPr>
+      <w:proofErr w:type="spellStart"/>
+      <w:r>
+        <w:rPr>
+          <w:rFonts w:ascii="Aptos" w:hAnsi="Aptos" w:cstheme="minorHAnsi"/>
+          <w:i/>
+          <w:iCs/>
+          <w:sz w:val="20"/>
+          <w:szCs w:val="20"/>
+          <w:highlight w:val="lightGray"/>
+        </w:rPr>
+        <w:t>conda</w:t>
+      </w:r>
+      <w:proofErr w:type="spellEnd"/>
+      <w:r>
+        <w:rPr>
+          <w:rFonts w:ascii="Aptos" w:hAnsi="Aptos" w:cstheme="minorHAnsi"/>
+          <w:i/>
+          <w:iCs/>
+          <w:sz w:val="20"/>
+          <w:szCs w:val="20"/>
+          <w:highlight w:val="lightGray"/>
+        </w:rPr>
+        <w:t xml:space="preserve"> install -c </w:t>
+      </w:r>
+      <w:proofErr w:type="spellStart"/>
+      <w:r>
+        <w:rPr>
+          <w:rFonts w:ascii="Aptos" w:hAnsi="Aptos" w:cstheme="minorHAnsi"/>
+          <w:i/>
+          <w:iCs/>
+          <w:sz w:val="20"/>
+          <w:szCs w:val="20"/>
+          <w:highlight w:val="lightGray"/>
+        </w:rPr>
+        <w:t>conda</w:t>
+      </w:r>
+      <w:proofErr w:type="spellEnd"/>
+      <w:r>
+        <w:rPr>
+          <w:rFonts w:ascii="Aptos" w:hAnsi="Aptos" w:cstheme="minorHAnsi"/>
+          <w:i/>
+          <w:iCs/>
+          <w:sz w:val="20"/>
+          <w:szCs w:val="20"/>
+          <w:highlight w:val="lightGray"/>
+        </w:rPr>
+        <w:t xml:space="preserve">-forge </w:t>
+      </w:r>
+      <w:proofErr w:type="spellStart"/>
+      <w:r>
+        <w:rPr>
+          <w:rFonts w:ascii="Aptos" w:hAnsi="Aptos" w:cstheme="minorHAnsi"/>
+          <w:i/>
+          <w:iCs/>
+          <w:sz w:val="20"/>
+          <w:szCs w:val="20"/>
+          <w:highlight w:val="lightGray"/>
+        </w:rPr>
+        <w:t>geopandas</w:t>
+      </w:r>
+      <w:proofErr w:type="spellEnd"/>
+      <w:r>
+        <w:rPr>
+          <w:rFonts w:ascii="Aptos" w:hAnsi="Aptos" w:cstheme="minorHAnsi"/>
+          <w:i/>
+          <w:iCs/>
+          <w:sz w:val="20"/>
+          <w:szCs w:val="20"/>
+          <w:highlight w:val="lightGray"/>
+        </w:rPr>
+        <w:t xml:space="preserve"> </w:t>
+      </w:r>
+      <w:proofErr w:type="spellStart"/>
+      <w:r>
+        <w:rPr>
+          <w:rFonts w:ascii="Aptos" w:hAnsi="Aptos" w:cstheme="minorHAnsi"/>
+          <w:i/>
+          <w:iCs/>
+          <w:sz w:val="20"/>
+          <w:szCs w:val="20"/>
+          <w:highlight w:val="lightGray"/>
+        </w:rPr>
+        <w:t>rasterio</w:t>
+      </w:r>
+      <w:proofErr w:type="spellEnd"/>
+      <w:r>
+        <w:rPr>
+          <w:rFonts w:ascii="Aptos" w:hAnsi="Aptos" w:cstheme="minorHAnsi"/>
+          <w:i/>
+          <w:iCs/>
+          <w:sz w:val="20"/>
+          <w:szCs w:val="20"/>
+          <w:highlight w:val="lightGray"/>
+        </w:rPr>
+        <w:t xml:space="preserve"> </w:t>
+      </w:r>
+      <w:proofErr w:type="spellStart"/>
+      <w:r>
+        <w:rPr>
+          <w:rFonts w:ascii="Aptos" w:hAnsi="Aptos" w:cstheme="minorHAnsi"/>
+          <w:i/>
+          <w:iCs/>
+          <w:sz w:val="20"/>
+          <w:szCs w:val="20"/>
+          <w:highlight w:val="lightGray"/>
+        </w:rPr>
+        <w:t>rasterstats</w:t>
+      </w:r>
+      <w:proofErr w:type="spellEnd"/>
+    </w:p>
+    <w:p>
+      <w:pPr>
+        <w:rPr>
+          <w:rFonts w:ascii="Aptos" w:hAnsi="Aptos" w:cstheme="minorHAnsi"/>
+          <w:i/>
+          <w:iCs/>
+          <w:sz w:val="20"/>
+          <w:szCs w:val="20"/>
+          <w:highlight w:val="lightGray"/>
+        </w:rPr>
+      </w:pPr>
+    </w:p>
+    <w:p>
+      <w:pPr>
+        <w:rPr>
+          <w:rFonts w:ascii="Aptos" w:hAnsi="Aptos" w:cstheme="minorHAnsi"/>
+          <w:i/>
+          <w:iCs/>
+          <w:sz w:val="20"/>
+          <w:szCs w:val="20"/>
+          <w:highlight w:val="lightGray"/>
+        </w:rPr>
+      </w:pPr>
+      <w:proofErr w:type="spellStart"/>
+      <w:r>
+        <w:rPr>
+          <w:rFonts w:ascii="Aptos" w:hAnsi="Aptos" w:cstheme="minorHAnsi"/>
+          <w:i/>
+          <w:iCs/>
+          <w:sz w:val="20"/>
+          <w:szCs w:val="20"/>
+          <w:highlight w:val="lightGray"/>
+        </w:rPr>
+        <w:t>conda</w:t>
+      </w:r>
+      <w:proofErr w:type="spellEnd"/>
+      <w:r>
+        <w:rPr>
+          <w:rFonts w:ascii="Aptos" w:hAnsi="Aptos" w:cstheme="minorHAnsi"/>
+          <w:i/>
+          <w:iCs/>
+          <w:sz w:val="20"/>
+          <w:szCs w:val="20"/>
+          <w:highlight w:val="lightGray"/>
+        </w:rPr>
+        <w:t xml:space="preserve"> install -c </w:t>
+      </w:r>
+      <w:proofErr w:type="spellStart"/>
+      <w:r>
+        <w:rPr>
+          <w:rFonts w:ascii="Aptos" w:hAnsi="Aptos" w:cstheme="minorHAnsi"/>
+          <w:i/>
+          <w:iCs/>
+          <w:sz w:val="20"/>
+          <w:szCs w:val="20"/>
+          <w:highlight w:val="lightGray"/>
+        </w:rPr>
+        <w:t>conda</w:t>
+      </w:r>
+      <w:proofErr w:type="spellEnd"/>
+      <w:r>
+        <w:rPr>
+          <w:rFonts w:ascii="Aptos" w:hAnsi="Aptos" w:cstheme="minorHAnsi"/>
+          <w:i/>
+          <w:iCs/>
+          <w:sz w:val="20"/>
+          <w:szCs w:val="20"/>
+          <w:highlight w:val="lightGray"/>
+        </w:rPr>
+        <w:t xml:space="preserve">-forge -c loop3d </w:t>
+      </w:r>
+      <w:proofErr w:type="spellStart"/>
+      <w:r>
+        <w:rPr>
+          <w:rFonts w:ascii="Aptos" w:hAnsi="Aptos" w:cstheme="minorHAnsi"/>
+          <w:i/>
+          <w:iCs/>
+          <w:sz w:val="20"/>
+          <w:szCs w:val="20"/>
+          <w:highlight w:val="lightGray"/>
+        </w:rPr>
+        <w:t>loopstructural</w:t>
+      </w:r>
+      <w:proofErr w:type="spellEnd"/>
+      <w:r>
+        <w:rPr>
+          <w:rFonts w:ascii="Aptos" w:hAnsi="Aptos" w:cstheme="minorHAnsi"/>
+          <w:i/>
+          <w:iCs/>
+          <w:sz w:val="20"/>
+          <w:szCs w:val="20"/>
+          <w:highlight w:val="lightGray"/>
+        </w:rPr>
+        <w:t xml:space="preserve"> </w:t>
+      </w:r>
+      <w:proofErr w:type="spellStart"/>
+      <w:r>
+        <w:rPr>
+          <w:rFonts w:ascii="Aptos" w:hAnsi="Aptos" w:cstheme="minorHAnsi"/>
+          <w:i/>
+          <w:iCs/>
+          <w:sz w:val="20"/>
+          <w:szCs w:val="20"/>
+          <w:highlight w:val="lightGray"/>
+        </w:rPr>
+        <w:t>loopstructuralvisualisation</w:t>
+      </w:r>
+      <w:proofErr w:type="spellEnd"/>
+      <w:r>
+        <w:rPr>
+          <w:rFonts w:ascii="Aptos" w:hAnsi="Aptos" w:cstheme="minorHAnsi"/>
+          <w:i/>
+          <w:iCs/>
+          <w:sz w:val="20"/>
+          <w:szCs w:val="20"/>
+          <w:highlight w:val="lightGray"/>
+        </w:rPr>
+        <w:t xml:space="preserve"> </w:t>
+      </w:r>
+      <w:proofErr w:type="spellStart"/>
+      <w:r>
+        <w:rPr>
+          <w:rFonts w:ascii="Aptos" w:hAnsi="Aptos" w:cstheme="minorHAnsi"/>
+          <w:i/>
+          <w:iCs/>
+          <w:sz w:val="20"/>
+          <w:szCs w:val="20"/>
+          <w:highlight w:val="lightGray"/>
+        </w:rPr>
+        <w:t>pyvista</w:t>
+      </w:r>
+      <w:proofErr w:type="spellEnd"/>
+      <w:r>
+        <w:rPr>
+          <w:rFonts w:ascii="Aptos" w:hAnsi="Aptos" w:cstheme="minorHAnsi"/>
+          <w:i/>
+          <w:iCs/>
+          <w:sz w:val="20"/>
+          <w:szCs w:val="20"/>
+          <w:highlight w:val="lightGray"/>
+        </w:rPr>
+        <w:t xml:space="preserve"> </w:t>
+      </w:r>
+      <w:proofErr w:type="spellStart"/>
+      <w:r>
+        <w:rPr>
+          <w:rFonts w:ascii="Aptos" w:hAnsi="Aptos" w:cstheme="minorHAnsi"/>
+          <w:i/>
+          <w:iCs/>
+          <w:sz w:val="20"/>
+          <w:szCs w:val="20"/>
+          <w:highlight w:val="lightGray"/>
+        </w:rPr>
+        <w:t>trame</w:t>
+      </w:r>
+      <w:proofErr w:type="spellEnd"/>
+      <w:r>
+        <w:rPr>
+          <w:rFonts w:ascii="Aptos" w:hAnsi="Aptos" w:cstheme="minorHAnsi"/>
+          <w:i/>
+          <w:iCs/>
+          <w:sz w:val="20"/>
+          <w:szCs w:val="20"/>
+          <w:highlight w:val="lightGray"/>
+        </w:rPr>
+        <w:t xml:space="preserve"> </w:t>
+      </w:r>
+      <w:proofErr w:type="spellStart"/>
+      <w:r>
+        <w:rPr>
+          <w:rFonts w:ascii="Aptos" w:hAnsi="Aptos" w:cstheme="minorHAnsi"/>
+          <w:i/>
+          <w:iCs/>
+          <w:sz w:val="20"/>
+          <w:szCs w:val="20"/>
+          <w:highlight w:val="lightGray"/>
+        </w:rPr>
+        <w:t>trame-vtk</w:t>
+      </w:r>
+      <w:proofErr w:type="spellEnd"/>
+      <w:r>
+        <w:rPr>
+          <w:rFonts w:ascii="Aptos" w:hAnsi="Aptos" w:cstheme="minorHAnsi"/>
+          <w:i/>
+          <w:iCs/>
+          <w:sz w:val="20"/>
+          <w:szCs w:val="20"/>
+          <w:highlight w:val="lightGray"/>
+        </w:rPr>
+        <w:t xml:space="preserve"> </w:t>
+      </w:r>
+      <w:proofErr w:type="spellStart"/>
+      <w:r>
+        <w:rPr>
+          <w:rFonts w:ascii="Aptos" w:hAnsi="Aptos" w:cstheme="minorHAnsi"/>
+          <w:i/>
+          <w:iCs/>
+          <w:sz w:val="20"/>
+          <w:szCs w:val="20"/>
+          <w:highlight w:val="lightGray"/>
+        </w:rPr>
+        <w:t>trame-vuetify</w:t>
+      </w:r>
+      <w:proofErr w:type="spellEnd"/>
+    </w:p>
+    <w:p>
+      <w:pPr>
+        <w:rPr>
+          <w:rFonts w:ascii="Aptos" w:hAnsi="Aptos" w:cstheme="minorHAnsi"/>
+          <w:i/>
+          <w:iCs/>
+          <w:sz w:val="20"/>
+          <w:szCs w:val="20"/>
+          <w:highlight w:val="lightGray"/>
+        </w:rPr>
+      </w:pPr>
+    </w:p>
+    <w:p>
+      <w:pPr>
+        <w:rPr>
+          <w:rFonts w:ascii="Aptos" w:hAnsi="Aptos" w:cstheme="minorHAnsi"/>
+          <w:i/>
+          <w:iCs/>
+          <w:sz w:val="20"/>
+          <w:szCs w:val="20"/>
+          <w:highlight w:val="lightGray"/>
+        </w:rPr>
+      </w:pPr>
+      <w:proofErr w:type="spellStart"/>
+      <w:r>
+        <w:rPr>
+          <w:rFonts w:ascii="Aptos" w:hAnsi="Aptos" w:cstheme="minorHAnsi"/>
+          <w:i/>
+          <w:iCs/>
+          <w:sz w:val="20"/>
+          <w:szCs w:val="20"/>
+          <w:highlight w:val="lightGray"/>
+        </w:rPr>
+        <w:t>conda</w:t>
+      </w:r>
+      <w:proofErr w:type="spellEnd"/>
+      <w:r>
+        <w:rPr>
+          <w:rFonts w:ascii="Aptos" w:hAnsi="Aptos" w:cstheme="minorHAnsi"/>
+          <w:i/>
+          <w:iCs/>
+          <w:sz w:val="20"/>
+          <w:szCs w:val="20"/>
+          <w:highlight w:val="lightGray"/>
+        </w:rPr>
+        <w:t xml:space="preserve"> install -c </w:t>
+      </w:r>
+      <w:proofErr w:type="spellStart"/>
+      <w:r>
+        <w:rPr>
+          <w:rFonts w:ascii="Aptos" w:hAnsi="Aptos" w:cstheme="minorHAnsi"/>
+          <w:i/>
+          <w:iCs/>
+          <w:sz w:val="20"/>
+          <w:szCs w:val="20"/>
+          <w:highlight w:val="lightGray"/>
+        </w:rPr>
+        <w:t>conda</w:t>
+      </w:r>
+      <w:proofErr w:type="spellEnd"/>
+      <w:r>
+        <w:rPr>
+          <w:rFonts w:ascii="Aptos" w:hAnsi="Aptos" w:cstheme="minorHAnsi"/>
+          <w:i/>
+          <w:iCs/>
+          <w:sz w:val="20"/>
+          <w:szCs w:val="20"/>
+          <w:highlight w:val="lightGray"/>
+        </w:rPr>
+        <w:t xml:space="preserve">-forge </w:t>
+      </w:r>
+      <w:proofErr w:type="spellStart"/>
+      <w:r>
+        <w:rPr>
+          <w:rFonts w:ascii="Aptos" w:hAnsi="Aptos" w:cstheme="minorHAnsi"/>
+          <w:i/>
+          <w:iCs/>
+          <w:sz w:val="20"/>
+          <w:szCs w:val="20"/>
+          <w:highlight w:val="lightGray"/>
+        </w:rPr>
+        <w:t>flopy</w:t>
+      </w:r>
+      <w:proofErr w:type="spellEnd"/>
+      <w:r>
+        <w:rPr>
+          <w:rFonts w:ascii="Aptos" w:hAnsi="Aptos" w:cstheme="minorHAnsi"/>
+          <w:i/>
+          <w:iCs/>
+          <w:sz w:val="20"/>
+          <w:szCs w:val="20"/>
+          <w:highlight w:val="lightGray"/>
+        </w:rPr>
+        <w:t xml:space="preserve"> </w:t>
+      </w:r>
+      <w:proofErr w:type="spellStart"/>
+      <w:r>
+        <w:rPr>
+          <w:rFonts w:ascii="Aptos" w:hAnsi="Aptos" w:cstheme="minorHAnsi"/>
+          <w:i/>
+          <w:iCs/>
+          <w:sz w:val="20"/>
+          <w:szCs w:val="20"/>
+          <w:highlight w:val="lightGray"/>
+        </w:rPr>
+        <w:t>pyshp</w:t>
+      </w:r>
+      <w:proofErr w:type="spellEnd"/>
+      <w:r>
+        <w:rPr>
+          <w:rFonts w:ascii="Aptos" w:hAnsi="Aptos" w:cstheme="minorHAnsi"/>
+          <w:i/>
+          <w:iCs/>
+          <w:sz w:val="20"/>
+          <w:szCs w:val="20"/>
+          <w:highlight w:val="lightGray"/>
+        </w:rPr>
+        <w:t xml:space="preserve"> </w:t>
+      </w:r>
+      <w:proofErr w:type="spellStart"/>
+      <w:r>
+        <w:rPr>
+          <w:rFonts w:ascii="Aptos" w:hAnsi="Aptos" w:cstheme="minorHAnsi"/>
+          <w:i/>
+          <w:iCs/>
+          <w:sz w:val="20"/>
+          <w:szCs w:val="20"/>
+          <w:highlight w:val="lightGray"/>
+        </w:rPr>
+        <w:t>fiona</w:t>
+      </w:r>
+      <w:proofErr w:type="spellEnd"/>
+      <w:r>
+        <w:rPr>
+          <w:rFonts w:ascii="Aptos" w:hAnsi="Aptos" w:cstheme="minorHAnsi"/>
+          <w:i/>
+          <w:iCs/>
+          <w:sz w:val="20"/>
+          <w:szCs w:val="20"/>
+          <w:highlight w:val="lightGray"/>
+        </w:rPr>
+        <w:t xml:space="preserve"> </w:t>
+      </w:r>
+      <w:proofErr w:type="spellStart"/>
+      <w:r>
+        <w:rPr>
+          <w:rFonts w:ascii="Aptos" w:hAnsi="Aptos" w:cstheme="minorHAnsi"/>
+          <w:i/>
+          <w:iCs/>
+          <w:sz w:val="20"/>
+          <w:szCs w:val="20"/>
+          <w:highlight w:val="lightGray"/>
+        </w:rPr>
+        <w:t>xlrd</w:t>
+      </w:r>
+      <w:proofErr w:type="spellEnd"/>
+      <w:r>
+        <w:rPr>
+          <w:rFonts w:ascii="Aptos" w:hAnsi="Aptos" w:cstheme="minorHAnsi"/>
+          <w:i/>
+          <w:iCs/>
+          <w:sz w:val="20"/>
+          <w:szCs w:val="20"/>
+          <w:highlight w:val="lightGray"/>
+        </w:rPr>
+        <w:t xml:space="preserve"> </w:t>
+      </w:r>
+      <w:proofErr w:type="spellStart"/>
+      <w:r>
+        <w:rPr>
+          <w:rFonts w:ascii="Aptos" w:hAnsi="Aptos" w:cstheme="minorHAnsi"/>
+          <w:i/>
+          <w:iCs/>
+          <w:sz w:val="20"/>
+          <w:szCs w:val="20"/>
+          <w:highlight w:val="lightGray"/>
+        </w:rPr>
+        <w:t>openpyxl</w:t>
+      </w:r>
+      <w:proofErr w:type="spellEnd"/>
+      <w:r>
+        <w:rPr>
+          <w:rFonts w:ascii="Aptos" w:hAnsi="Aptos" w:cstheme="minorHAnsi"/>
+          <w:i/>
+          <w:iCs/>
+          <w:sz w:val="20"/>
+          <w:szCs w:val="20"/>
+          <w:highlight w:val="lightGray"/>
+        </w:rPr>
+        <w:t xml:space="preserve"> seaborn folium </w:t>
+      </w:r>
+      <w:proofErr w:type="spellStart"/>
+      <w:r>
+        <w:rPr>
+          <w:rFonts w:ascii="Aptos" w:hAnsi="Aptos" w:cstheme="minorHAnsi"/>
+          <w:i/>
+          <w:iCs/>
+          <w:sz w:val="20"/>
+          <w:szCs w:val="20"/>
+          <w:highlight w:val="lightGray"/>
+        </w:rPr>
+        <w:t>ipython</w:t>
+      </w:r>
+      <w:proofErr w:type="spellEnd"/>
+      <w:r>
+        <w:rPr>
+          <w:rFonts w:ascii="Aptos" w:hAnsi="Aptos" w:cstheme="minorHAnsi"/>
+          <w:i/>
+          <w:iCs/>
+          <w:sz w:val="20"/>
+          <w:szCs w:val="20"/>
+          <w:highlight w:val="lightGray"/>
+        </w:rPr>
+        <w:t xml:space="preserve"> </w:t>
+      </w:r>
+      <w:proofErr w:type="spellStart"/>
+      <w:r>
+        <w:rPr>
+          <w:rFonts w:ascii="Aptos" w:hAnsi="Aptos" w:cstheme="minorHAnsi"/>
+          <w:i/>
+          <w:iCs/>
+          <w:sz w:val="20"/>
+          <w:szCs w:val="20"/>
+          <w:highlight w:val="lightGray"/>
+        </w:rPr>
+        <w:t>ipykernel</w:t>
+      </w:r>
+      <w:proofErr w:type="spellEnd"/>
+      <w:r>
+        <w:rPr>
+          <w:rFonts w:ascii="Aptos" w:hAnsi="Aptos" w:cstheme="minorHAnsi"/>
+          <w:i/>
+          <w:iCs/>
+          <w:sz w:val="20"/>
+          <w:szCs w:val="20"/>
+          <w:highlight w:val="lightGray"/>
+        </w:rPr>
+        <w:t xml:space="preserve"> </w:t>
+      </w:r>
+    </w:p>
+    <w:p>
+      <w:pPr>
+        <w:rPr>
+          <w:rFonts w:ascii="Aptos" w:hAnsi="Aptos"/>
+          <w:color w:val="000000"/>
+          <w:sz w:val="20"/>
+          <w:szCs w:val="20"/>
+          <w:highlight w:val="yellow"/>
+        </w:rPr>
+      </w:pPr>
+    </w:p>
+    <w:p>
+      <w:pPr>
+        <w:pStyle w:val="HTMLPreformatted"/>
+        <w:spacing w:line="263" w:lineRule="atLeast"/>
+        <w:rPr>
+          <w:rFonts w:ascii="Aptos" w:hAnsi="Aptos"/>
+          <w:b/>
+          <w:bCs/>
           <w:color w:val="111111"/>
           <w:shd w:val="clear" w:color="auto" w:fill="FFFFFF"/>
         </w:rPr>
-        <w:t xml:space="preserve"> </w:t>
-      </w:r>
-      <w:proofErr w:type="gramStart"/>
-      <w:r>
-        <w:rPr>
-          <w:rFonts w:ascii="Aptos" w:hAnsi="Aptos"/>
+      </w:pPr>
+      <w:r>
+        <w:rPr>
+          <w:rFonts w:ascii="Aptos" w:hAnsi="Aptos"/>
+          <w:b/>
+          <w:bCs/>
           <w:color w:val="111111"/>
           <w:shd w:val="clear" w:color="auto" w:fill="FFFFFF"/>
         </w:rPr>
-        <w:t>environment</w:t>
-      </w:r>
-      <w:proofErr w:type="gramEnd"/>
-      <w:r>
-        <w:rPr>
-          <w:rFonts w:ascii="Aptos" w:hAnsi="Aptos"/>
+        <w:t xml:space="preserve">From </w:t>
+      </w:r>
+      <w:r>
+        <w:rPr>
+          <w:rFonts w:ascii="Aptos" w:hAnsi="Aptos"/>
+          <w:b/>
+          <w:bCs/>
           <w:color w:val="111111"/>
           <w:shd w:val="clear" w:color="auto" w:fill="FFFFFF"/>
         </w:rPr>
-        <w:t xml:space="preserve"> so it contains all the bits and pieces (dependencies) you need to run </w:t>
+        <w:t xml:space="preserve">an existing YAML (here is an example for </w:t>
       </w:r>
       <w:proofErr w:type="spellStart"/>
       <w:r>
         <w:rPr>
           <w:rFonts w:ascii="Aptos" w:hAnsi="Aptos"/>
+          <w:b/>
+          <w:bCs/>
           <w:color w:val="111111"/>
           <w:shd w:val="clear" w:color="auto" w:fill="FFFFFF"/>
         </w:rPr>
@@ -1471,10 +2621,22 @@
       <w:r>
         <w:rPr>
           <w:rFonts w:ascii="Aptos" w:hAnsi="Aptos"/>
+          <w:b/>
+          <w:bCs/>
           <w:color w:val="111111"/>
           <w:shd w:val="clear" w:color="auto" w:fill="FFFFFF"/>
         </w:rPr>
-        <w:t>.</w:t>
+        <w:t>)</w:t>
+      </w:r>
+      <w:r>
+        <w:rPr>
+          <w:rFonts w:ascii="Aptos" w:hAnsi="Aptos"/>
+          <w:b/>
+          <w:bCs/>
+          <w:color w:val="111111"/>
+          <w:shd w:val="clear" w:color="auto" w:fill="FFFFFF"/>
+        </w:rPr>
+        <w:t>:</w:t>
       </w:r>
     </w:p>
     <w:p>
@@ -1494,22 +2656,49 @@
       <w:pPr>
         <w:shd w:val="clear" w:color="auto" w:fill="FFFFFF"/>
         <w:rPr>
-          <w:rStyle w:val="n"/>
-          <w:rFonts w:ascii="Aptos" w:hAnsi="Aptos" w:cstheme="minorHAnsi"/>
-          <w:b/>
-          <w:bCs/>
-          <w:color w:val="080808"/>
-        </w:rPr>
-      </w:pPr>
-      <w:r>
-        <w:rPr>
-          <w:rStyle w:val="n"/>
-          <w:rFonts w:ascii="Aptos" w:hAnsi="Aptos" w:cstheme="minorHAnsi"/>
-          <w:b/>
-          <w:bCs/>
-          <w:color w:val="080808"/>
-        </w:rPr>
-        <w:t>WINDOWS</w:t>
+          <w:rFonts w:ascii="Aptos" w:hAnsi="Aptos"/>
+          <w:color w:val="000000"/>
+          <w:sz w:val="20"/>
+          <w:szCs w:val="20"/>
+        </w:rPr>
+      </w:pPr>
+      <w:r>
+        <w:rPr>
+          <w:rFonts w:ascii="Aptos" w:hAnsi="Aptos"/>
+          <w:color w:val="000000"/>
+          <w:sz w:val="20"/>
+          <w:szCs w:val="20"/>
+        </w:rPr>
+        <w:t xml:space="preserve">In the Anaconda Prompt (windows app) or terminal (mac), </w:t>
+      </w:r>
+      <w:r>
+        <w:rPr>
+          <w:rFonts w:ascii="Aptos" w:hAnsi="Aptos"/>
+          <w:color w:val="000000"/>
+          <w:sz w:val="20"/>
+          <w:szCs w:val="20"/>
+        </w:rPr>
+        <w:t xml:space="preserve">navigate to Projects&gt; </w:t>
+      </w:r>
+      <w:proofErr w:type="spellStart"/>
+      <w:r>
+        <w:rPr>
+          <w:rFonts w:ascii="Aptos" w:hAnsi="Aptos"/>
+          <w:color w:val="000000"/>
+          <w:sz w:val="20"/>
+          <w:szCs w:val="20"/>
+        </w:rPr>
+        <w:t>loopflopy</w:t>
+      </w:r>
+      <w:proofErr w:type="spellEnd"/>
+      <w:r>
+        <w:rPr>
+          <w:rFonts w:ascii="Aptos" w:hAnsi="Aptos"/>
+          <w:color w:val="000000"/>
+          <w:sz w:val="20"/>
+          <w:szCs w:val="20"/>
+        </w:rPr>
+        <w:t>:</w:t>
       </w:r>
     </w:p>
     <w:p>
@@ -1525,2127 +2714,305 @@
     </w:p>
     <w:p>
       <w:pPr>
-        <w:shd w:val="clear" w:color="auto" w:fill="FFFFFF"/>
-        <w:rPr>
-          <w:rFonts w:ascii="Aptos" w:hAnsi="Aptos"/>
-          <w:color w:val="000000"/>
-          <w:sz w:val="20"/>
-          <w:szCs w:val="20"/>
-        </w:rPr>
-      </w:pPr>
-      <w:r>
-        <w:rPr>
-          <w:rFonts w:ascii="Aptos" w:hAnsi="Aptos"/>
-          <w:color w:val="000000"/>
-          <w:sz w:val="20"/>
-          <w:szCs w:val="20"/>
-        </w:rPr>
-        <w:t>In the terminal, navi</w:t>
-      </w:r>
-      <w:r>
-        <w:rPr>
-          <w:rFonts w:ascii="Aptos" w:hAnsi="Aptos"/>
-          <w:color w:val="000000"/>
-          <w:sz w:val="20"/>
-          <w:szCs w:val="20"/>
-        </w:rPr>
-        <w:t>gate to Projects</w:t>
-      </w:r>
-      <w:r>
-        <w:rPr>
-          <w:rFonts w:ascii="Aptos" w:hAnsi="Aptos"/>
-          <w:color w:val="000000"/>
-          <w:sz w:val="20"/>
-          <w:szCs w:val="20"/>
-        </w:rPr>
-        <w:t>&gt;</w:t>
-      </w:r>
-      <w:r>
-        <w:rPr>
-          <w:rFonts w:ascii="Aptos" w:hAnsi="Aptos"/>
-          <w:color w:val="000000"/>
-          <w:sz w:val="20"/>
-          <w:szCs w:val="20"/>
-        </w:rPr>
-        <w:t xml:space="preserve"> </w:t>
-      </w:r>
+        <w:rPr>
+          <w:rFonts w:ascii="Aptos" w:hAnsi="Aptos" w:cstheme="minorHAnsi"/>
+          <w:i/>
+          <w:iCs/>
+          <w:sz w:val="20"/>
+          <w:szCs w:val="20"/>
+          <w:highlight w:val="lightGray"/>
+        </w:rPr>
+      </w:pPr>
       <w:proofErr w:type="spellStart"/>
       <w:r>
         <w:rPr>
-          <w:rFonts w:ascii="Aptos" w:hAnsi="Aptos"/>
-          <w:color w:val="000000"/>
-          <w:sz w:val="20"/>
-          <w:szCs w:val="20"/>
-        </w:rPr>
-        <w:t>loopflopy</w:t>
+          <w:rFonts w:ascii="Aptos" w:hAnsi="Aptos" w:cstheme="minorHAnsi"/>
+          <w:i/>
+          <w:iCs/>
+          <w:sz w:val="20"/>
+          <w:szCs w:val="20"/>
+          <w:highlight w:val="lightGray"/>
+        </w:rPr>
+        <w:t>conda</w:t>
       </w:r>
       <w:proofErr w:type="spellEnd"/>
-    </w:p>
-    <w:p>
-      <w:pPr>
-        <w:shd w:val="clear" w:color="auto" w:fill="FFFFFF"/>
-        <w:rPr>
-          <w:rFonts w:ascii="Aptos" w:hAnsi="Aptos"/>
-          <w:color w:val="000000"/>
-          <w:sz w:val="20"/>
-          <w:szCs w:val="20"/>
-        </w:rPr>
-      </w:pPr>
-    </w:p>
-    <w:p>
-      <w:pPr>
-        <w:shd w:val="clear" w:color="auto" w:fill="FFFFFF"/>
-        <w:rPr>
-          <w:rFonts w:ascii="Aptos" w:hAnsi="Aptos"/>
-          <w:color w:val="000000"/>
-          <w:sz w:val="20"/>
-          <w:szCs w:val="20"/>
-        </w:rPr>
-      </w:pPr>
-      <w:r>
-        <w:rPr>
-          <w:rFonts w:ascii="Aptos" w:hAnsi="Aptos"/>
-          <w:color w:val="000000"/>
-          <w:sz w:val="20"/>
-          <w:szCs w:val="20"/>
-        </w:rPr>
-        <w:lastRenderedPageBreak/>
-        <w:t xml:space="preserve">Create a new environment based on the requirements listed in the </w:t>
-      </w:r>
-      <w:r>
-        <w:rPr>
-          <w:rFonts w:ascii="Aptos" w:hAnsi="Aptos"/>
-          <w:color w:val="000000"/>
-          <w:sz w:val="20"/>
-          <w:szCs w:val="20"/>
-        </w:rPr>
-        <w:t>YAML file.</w:t>
-      </w:r>
-      <w:r>
-        <w:rPr>
-          <w:rFonts w:ascii="Aptos" w:hAnsi="Aptos"/>
-          <w:color w:val="000000"/>
-          <w:sz w:val="20"/>
-          <w:szCs w:val="20"/>
-        </w:rPr>
-        <w:t xml:space="preserve"> This </w:t>
-      </w:r>
-      <w:r>
-        <w:rPr>
-          <w:rFonts w:ascii="Aptos" w:hAnsi="Aptos"/>
-          <w:sz w:val="20"/>
-          <w:szCs w:val="20"/>
-        </w:rPr>
-        <w:t>will we create a new environment called “</w:t>
+      <w:r>
+        <w:rPr>
+          <w:rFonts w:ascii="Aptos" w:hAnsi="Aptos" w:cstheme="minorHAnsi"/>
+          <w:i/>
+          <w:iCs/>
+          <w:sz w:val="20"/>
+          <w:szCs w:val="20"/>
+          <w:highlight w:val="lightGray"/>
+        </w:rPr>
+        <w:t xml:space="preserve"> env create –file </w:t>
       </w:r>
       <w:proofErr w:type="spellStart"/>
       <w:r>
         <w:rPr>
-          <w:rFonts w:ascii="Aptos" w:hAnsi="Aptos"/>
-          <w:sz w:val="20"/>
-          <w:szCs w:val="20"/>
-        </w:rPr>
-        <w:t>loopflopy</w:t>
+          <w:rFonts w:ascii="Aptos" w:hAnsi="Aptos" w:cstheme="minorHAnsi"/>
+          <w:i/>
+          <w:iCs/>
+          <w:sz w:val="20"/>
+          <w:szCs w:val="20"/>
+          <w:highlight w:val="lightGray"/>
+        </w:rPr>
+        <w:t>environment.yml</w:t>
       </w:r>
       <w:proofErr w:type="spellEnd"/>
-      <w:r>
-        <w:rPr>
-          <w:rFonts w:ascii="Aptos" w:hAnsi="Aptos"/>
-          <w:sz w:val="20"/>
-          <w:szCs w:val="20"/>
-        </w:rPr>
-        <w:t>”</w:t>
-      </w:r>
-    </w:p>
-    <w:p>
-      <w:pPr>
-        <w:shd w:val="clear" w:color="auto" w:fill="FFFFFF"/>
-        <w:rPr>
-          <w:rFonts w:ascii="Aptos" w:hAnsi="Aptos"/>
-          <w:color w:val="000000"/>
-          <w:sz w:val="20"/>
-          <w:szCs w:val="20"/>
-        </w:rPr>
-      </w:pPr>
-    </w:p>
-    <w:p>
-      <w:pPr>
-        <w:rPr>
-          <w:rFonts w:ascii="Aptos" w:hAnsi="Aptos"/>
-          <w:sz w:val="20"/>
-          <w:szCs w:val="20"/>
-        </w:rPr>
-      </w:pPr>
-      <w:proofErr w:type="spellStart"/>
-      <w:r>
-        <w:rPr>
-          <w:rFonts w:ascii="Aptos" w:hAnsi="Aptos"/>
-          <w:i/>
-          <w:iCs/>
-          <w:sz w:val="20"/>
-          <w:szCs w:val="20"/>
-        </w:rPr>
-        <w:t>conda</w:t>
-      </w:r>
-      <w:proofErr w:type="spellEnd"/>
-      <w:r>
-        <w:rPr>
-          <w:rFonts w:ascii="Aptos" w:hAnsi="Aptos"/>
-          <w:i/>
-          <w:iCs/>
-          <w:sz w:val="20"/>
-          <w:szCs w:val="20"/>
-        </w:rPr>
-        <w:t xml:space="preserve"> env create --name </w:t>
-      </w:r>
-      <w:proofErr w:type="spellStart"/>
-      <w:r>
-        <w:rPr>
-          <w:rFonts w:ascii="Aptos" w:hAnsi="Aptos"/>
-          <w:i/>
-          <w:iCs/>
-          <w:sz w:val="20"/>
-          <w:szCs w:val="20"/>
-        </w:rPr>
-        <w:t>loopflopy</w:t>
-      </w:r>
-      <w:proofErr w:type="spellEnd"/>
-      <w:r>
-        <w:rPr>
-          <w:rFonts w:ascii="Aptos" w:hAnsi="Aptos"/>
-          <w:i/>
-          <w:iCs/>
-          <w:sz w:val="20"/>
-          <w:szCs w:val="20"/>
-        </w:rPr>
-        <w:t xml:space="preserve"> </w:t>
-      </w:r>
-      <w:r>
-        <w:rPr>
-          <w:rFonts w:ascii="Aptos" w:hAnsi="Aptos"/>
-          <w:i/>
-          <w:iCs/>
-          <w:sz w:val="20"/>
-          <w:szCs w:val="20"/>
-        </w:rPr>
-        <w:t xml:space="preserve">--file </w:t>
-      </w:r>
-      <w:proofErr w:type="spellStart"/>
-      <w:r>
-        <w:rPr>
-          <w:rFonts w:ascii="Aptos" w:hAnsi="Aptos"/>
-          <w:i/>
-          <w:iCs/>
-          <w:sz w:val="20"/>
-          <w:szCs w:val="20"/>
-        </w:rPr>
-        <w:t>environment</w:t>
-      </w:r>
-      <w:r>
-        <w:rPr>
-          <w:rFonts w:ascii="Aptos" w:hAnsi="Aptos"/>
-          <w:i/>
-          <w:iCs/>
-          <w:sz w:val="20"/>
-          <w:szCs w:val="20"/>
-        </w:rPr>
-        <w:t>.yml</w:t>
-      </w:r>
-      <w:proofErr w:type="spellEnd"/>
-      <w:r>
-        <w:rPr>
-          <w:rFonts w:ascii="Aptos" w:hAnsi="Aptos"/>
-          <w:i/>
-          <w:iCs/>
-          <w:sz w:val="20"/>
-          <w:szCs w:val="20"/>
-        </w:rPr>
-        <w:t xml:space="preserve"> </w:t>
-      </w:r>
-    </w:p>
-    <w:p>
-      <w:pPr>
-        <w:rPr>
-          <w:rFonts w:ascii="Aptos" w:hAnsi="Aptos"/>
-          <w:sz w:val="20"/>
-          <w:szCs w:val="20"/>
-        </w:rPr>
-      </w:pPr>
-    </w:p>
-    <w:p>
-      <w:pPr>
-        <w:rPr>
-          <w:rFonts w:ascii="Aptos" w:hAnsi="Aptos" w:cstheme="minorHAnsi"/>
-          <w:sz w:val="20"/>
-          <w:szCs w:val="20"/>
-        </w:rPr>
-      </w:pPr>
-      <w:proofErr w:type="spellStart"/>
-      <w:r>
-        <w:rPr>
-          <w:rFonts w:ascii="Aptos" w:hAnsi="Aptos" w:cstheme="minorHAnsi"/>
-          <w:i/>
-          <w:iCs/>
-          <w:sz w:val="20"/>
-          <w:szCs w:val="20"/>
-          <w:highlight w:val="lightGray"/>
-        </w:rPr>
-        <w:t>conda</w:t>
-      </w:r>
-      <w:proofErr w:type="spellEnd"/>
-      <w:r>
-        <w:rPr>
-          <w:rFonts w:ascii="Aptos" w:hAnsi="Aptos" w:cstheme="minorHAnsi"/>
-          <w:i/>
-          <w:iCs/>
-          <w:sz w:val="20"/>
-          <w:szCs w:val="20"/>
-          <w:highlight w:val="lightGray"/>
-        </w:rPr>
-        <w:t xml:space="preserve"> env list</w:t>
-      </w:r>
-      <w:r>
-        <w:rPr>
-          <w:rFonts w:ascii="Aptos" w:hAnsi="Aptos" w:cstheme="minorHAnsi"/>
-          <w:sz w:val="20"/>
-          <w:szCs w:val="20"/>
-        </w:rPr>
-        <w:t xml:space="preserve">   lists your available environments</w:t>
-      </w:r>
-    </w:p>
-    <w:p>
-      <w:pPr>
-        <w:rPr>
-          <w:rFonts w:ascii="Aptos" w:hAnsi="Aptos" w:cstheme="minorHAnsi"/>
-          <w:sz w:val="20"/>
-          <w:szCs w:val="20"/>
-        </w:rPr>
-      </w:pPr>
-      <w:proofErr w:type="spellStart"/>
-      <w:r>
-        <w:rPr>
-          <w:rFonts w:ascii="Aptos" w:hAnsi="Aptos" w:cstheme="minorHAnsi"/>
-          <w:i/>
-          <w:iCs/>
-          <w:sz w:val="20"/>
-          <w:szCs w:val="20"/>
-          <w:highlight w:val="lightGray"/>
-        </w:rPr>
-        <w:t>conda</w:t>
-      </w:r>
-      <w:proofErr w:type="spellEnd"/>
-      <w:r>
-        <w:rPr>
-          <w:rFonts w:ascii="Aptos" w:hAnsi="Aptos" w:cstheme="minorHAnsi"/>
-          <w:i/>
-          <w:iCs/>
-          <w:sz w:val="20"/>
-          <w:szCs w:val="20"/>
-          <w:highlight w:val="lightGray"/>
-        </w:rPr>
-        <w:t xml:space="preserve"> activate </w:t>
-      </w:r>
-      <w:proofErr w:type="spellStart"/>
-      <w:r>
-        <w:rPr>
-          <w:rFonts w:ascii="Aptos" w:hAnsi="Aptos" w:cstheme="minorHAnsi"/>
-          <w:i/>
-          <w:iCs/>
-          <w:sz w:val="20"/>
-          <w:szCs w:val="20"/>
-          <w:highlight w:val="lightGray"/>
-        </w:rPr>
-        <w:t>loopflopy</w:t>
-      </w:r>
-      <w:proofErr w:type="spellEnd"/>
-      <w:r>
-        <w:rPr>
-          <w:rFonts w:ascii="Aptos" w:hAnsi="Aptos" w:cstheme="minorHAnsi"/>
-          <w:sz w:val="20"/>
-          <w:szCs w:val="20"/>
-        </w:rPr>
-        <w:t xml:space="preserve">  </w:t>
-      </w:r>
-      <w:r>
-        <w:rPr>
-          <w:rFonts w:ascii="Aptos" w:hAnsi="Aptos" w:cstheme="minorHAnsi"/>
-          <w:sz w:val="20"/>
-          <w:szCs w:val="20"/>
-        </w:rPr>
-        <w:t xml:space="preserve">   </w:t>
-      </w:r>
-      <w:r>
-        <w:rPr>
-          <w:rFonts w:ascii="Aptos" w:hAnsi="Aptos" w:cstheme="minorHAnsi"/>
-          <w:sz w:val="20"/>
-          <w:szCs w:val="20"/>
-        </w:rPr>
-        <w:t>activates our new environment</w:t>
-      </w:r>
-    </w:p>
-    <w:p>
-      <w:pPr>
-        <w:shd w:val="clear" w:color="auto" w:fill="FFFFFF"/>
-        <w:rPr>
-          <w:rFonts w:ascii="Aptos" w:hAnsi="Aptos"/>
-          <w:color w:val="000000"/>
-          <w:sz w:val="20"/>
-          <w:szCs w:val="20"/>
-        </w:rPr>
-      </w:pPr>
-      <w:proofErr w:type="spellStart"/>
-      <w:r>
-        <w:rPr>
-          <w:rFonts w:ascii="Aptos" w:hAnsi="Aptos"/>
-          <w:i/>
-          <w:iCs/>
-          <w:color w:val="000000"/>
-          <w:sz w:val="20"/>
-          <w:szCs w:val="20"/>
-          <w:highlight w:val="lightGray"/>
-        </w:rPr>
-        <w:t>conda</w:t>
-      </w:r>
-      <w:proofErr w:type="spellEnd"/>
-      <w:r>
-        <w:rPr>
-          <w:rFonts w:ascii="Aptos" w:hAnsi="Aptos"/>
-          <w:i/>
-          <w:iCs/>
-          <w:color w:val="000000"/>
-          <w:sz w:val="20"/>
-          <w:szCs w:val="20"/>
-          <w:highlight w:val="lightGray"/>
-        </w:rPr>
-        <w:t xml:space="preserve"> list</w:t>
-      </w:r>
-      <w:r>
-        <w:rPr>
-          <w:rFonts w:ascii="Aptos" w:hAnsi="Aptos"/>
-          <w:i/>
-          <w:iCs/>
-          <w:color w:val="000000"/>
-          <w:sz w:val="20"/>
-          <w:szCs w:val="20"/>
-        </w:rPr>
-        <w:t xml:space="preserve">   </w:t>
-      </w:r>
-      <w:r>
-        <w:rPr>
-          <w:rFonts w:ascii="Aptos" w:hAnsi="Aptos"/>
-          <w:color w:val="000000"/>
-          <w:sz w:val="20"/>
-          <w:szCs w:val="20"/>
-        </w:rPr>
-        <w:t>lists all the packages in an environment</w:t>
-      </w:r>
-    </w:p>
-    <w:p>
-      <w:pPr>
-        <w:rPr>
-          <w:rFonts w:ascii="Aptos" w:hAnsi="Aptos"/>
-          <w:sz w:val="20"/>
-          <w:szCs w:val="20"/>
-        </w:rPr>
-      </w:pPr>
-    </w:p>
-    <w:p>
-      <w:pPr>
-        <w:rPr>
-          <w:rFonts w:ascii="Aptos" w:hAnsi="Aptos" w:cstheme="minorHAnsi"/>
-          <w:b/>
-          <w:bCs/>
-          <w:sz w:val="20"/>
-          <w:szCs w:val="20"/>
-        </w:rPr>
-      </w:pPr>
-    </w:p>
-    <w:p>
-      <w:pPr>
-        <w:shd w:val="clear" w:color="auto" w:fill="FFFFFF"/>
-        <w:rPr>
-          <w:rFonts w:ascii="Aptos" w:hAnsi="Aptos"/>
-          <w:color w:val="000000"/>
-          <w:sz w:val="20"/>
-          <w:szCs w:val="20"/>
-          <w:highlight w:val="yellow"/>
-        </w:rPr>
-      </w:pPr>
-      <w:r>
-        <w:rPr>
-          <w:rStyle w:val="n"/>
-          <w:rFonts w:ascii="Aptos" w:hAnsi="Aptos" w:cstheme="minorHAnsi"/>
-          <w:b/>
-          <w:bCs/>
-          <w:color w:val="080808"/>
-          <w:highlight w:val="yellow"/>
-        </w:rPr>
-        <w:t>MAC</w:t>
-      </w:r>
-    </w:p>
-    <w:p>
-      <w:pPr>
-        <w:rPr>
-          <w:rFonts w:ascii="Aptos" w:hAnsi="Aptos"/>
-          <w:color w:val="000000"/>
-          <w:sz w:val="20"/>
-          <w:szCs w:val="20"/>
-          <w:highlight w:val="yellow"/>
-        </w:rPr>
-      </w:pPr>
-      <w:r>
-        <w:rPr>
-          <w:rFonts w:ascii="Aptos" w:hAnsi="Aptos"/>
-          <w:color w:val="000000"/>
-          <w:sz w:val="20"/>
-          <w:szCs w:val="20"/>
-          <w:highlight w:val="yellow"/>
-        </w:rPr>
-        <w:t xml:space="preserve">Open the terminal. </w:t>
-      </w:r>
-    </w:p>
-    <w:p>
-      <w:pPr>
-        <w:rPr>
-          <w:rFonts w:ascii="Aptos" w:hAnsi="Aptos"/>
-          <w:color w:val="000000"/>
-          <w:sz w:val="20"/>
-          <w:szCs w:val="20"/>
-          <w:highlight w:val="yellow"/>
-        </w:rPr>
-      </w:pPr>
-    </w:p>
-    <w:p>
-      <w:pPr>
-        <w:pStyle w:val="ListParagraph"/>
-        <w:numPr>
-          <w:ilvl w:val="0"/>
-          <w:numId w:val="12"/>
-        </w:numPr>
-        <w:rPr>
-          <w:rFonts w:ascii="Aptos" w:hAnsi="Aptos"/>
-          <w:i/>
-          <w:iCs/>
-          <w:color w:val="000000"/>
-          <w:sz w:val="20"/>
-          <w:szCs w:val="20"/>
-          <w:highlight w:val="yellow"/>
-        </w:rPr>
-      </w:pPr>
-      <w:r>
-        <w:rPr>
-          <w:rFonts w:ascii="Aptos" w:hAnsi="Aptos"/>
-          <w:color w:val="000000"/>
-          <w:sz w:val="20"/>
-          <w:szCs w:val="20"/>
-          <w:highlight w:val="yellow"/>
-        </w:rPr>
-        <w:t>Create a new environment:</w:t>
-      </w:r>
-      <w:r>
-        <w:rPr>
-          <w:rFonts w:ascii="Aptos" w:hAnsi="Aptos"/>
-          <w:color w:val="000000"/>
-          <w:sz w:val="20"/>
-          <w:szCs w:val="20"/>
-          <w:highlight w:val="yellow"/>
-        </w:rPr>
-        <w:t xml:space="preserve">  </w:t>
-      </w:r>
-      <w:proofErr w:type="spellStart"/>
-      <w:r>
-        <w:rPr>
-          <w:rFonts w:ascii="Aptos" w:hAnsi="Aptos"/>
-          <w:i/>
-          <w:iCs/>
-          <w:color w:val="000000"/>
-          <w:sz w:val="20"/>
-          <w:szCs w:val="20"/>
-          <w:highlight w:val="yellow"/>
-        </w:rPr>
-        <w:t>c</w:t>
-      </w:r>
-      <w:r>
-        <w:rPr>
-          <w:rFonts w:ascii="Aptos" w:hAnsi="Aptos"/>
-          <w:i/>
-          <w:iCs/>
-          <w:color w:val="000000"/>
-          <w:sz w:val="20"/>
-          <w:szCs w:val="20"/>
-          <w:highlight w:val="yellow"/>
-        </w:rPr>
-        <w:t>onda</w:t>
-      </w:r>
-      <w:proofErr w:type="spellEnd"/>
-      <w:r>
-        <w:rPr>
-          <w:rFonts w:ascii="Aptos" w:hAnsi="Aptos"/>
-          <w:i/>
-          <w:iCs/>
-          <w:color w:val="000000"/>
-          <w:sz w:val="20"/>
-          <w:szCs w:val="20"/>
-          <w:highlight w:val="yellow"/>
-        </w:rPr>
-        <w:t xml:space="preserve"> </w:t>
-      </w:r>
-      <w:r>
-        <w:rPr>
-          <w:rFonts w:ascii="Aptos" w:hAnsi="Aptos"/>
-          <w:i/>
-          <w:iCs/>
-          <w:color w:val="000000"/>
-          <w:sz w:val="20"/>
-          <w:szCs w:val="20"/>
-          <w:highlight w:val="yellow"/>
-        </w:rPr>
-        <w:t xml:space="preserve">create </w:t>
-      </w:r>
-      <w:r>
-        <w:rPr>
-          <w:rFonts w:ascii="Aptos" w:hAnsi="Aptos"/>
-          <w:i/>
-          <w:iCs/>
-          <w:color w:val="000000"/>
-          <w:sz w:val="20"/>
-          <w:szCs w:val="20"/>
-          <w:highlight w:val="yellow"/>
-        </w:rPr>
-        <w:t>--</w:t>
-      </w:r>
-      <w:r>
-        <w:rPr>
-          <w:rFonts w:ascii="Aptos" w:hAnsi="Aptos"/>
-          <w:i/>
-          <w:iCs/>
-          <w:color w:val="000000"/>
-          <w:sz w:val="20"/>
-          <w:szCs w:val="20"/>
-          <w:highlight w:val="yellow"/>
-        </w:rPr>
-        <w:t xml:space="preserve">name </w:t>
-      </w:r>
-      <w:proofErr w:type="spellStart"/>
-      <w:r>
-        <w:rPr>
-          <w:rFonts w:ascii="Aptos" w:hAnsi="Aptos"/>
-          <w:i/>
-          <w:iCs/>
-          <w:color w:val="000000"/>
-          <w:sz w:val="20"/>
-          <w:szCs w:val="20"/>
-          <w:highlight w:val="yellow"/>
-        </w:rPr>
-        <w:t>loopflopy</w:t>
-      </w:r>
-      <w:proofErr w:type="spellEnd"/>
-      <w:r>
-        <w:rPr>
-          <w:rFonts w:ascii="Aptos" w:hAnsi="Aptos"/>
-          <w:i/>
-          <w:iCs/>
-          <w:color w:val="000000"/>
-          <w:sz w:val="20"/>
-          <w:szCs w:val="20"/>
-          <w:highlight w:val="yellow"/>
-        </w:rPr>
-        <w:t xml:space="preserve"> </w:t>
-      </w:r>
-      <w:r>
-        <w:rPr>
-          <w:rFonts w:ascii="Aptos" w:hAnsi="Aptos"/>
-          <w:i/>
-          <w:iCs/>
-          <w:color w:val="000000"/>
-          <w:sz w:val="20"/>
-          <w:szCs w:val="20"/>
-          <w:highlight w:val="green"/>
-        </w:rPr>
-        <w:t>python=3.1</w:t>
-      </w:r>
-      <w:r>
-        <w:rPr>
-          <w:rFonts w:ascii="Aptos" w:hAnsi="Aptos"/>
-          <w:i/>
-          <w:iCs/>
-          <w:color w:val="000000"/>
-          <w:sz w:val="20"/>
-          <w:szCs w:val="20"/>
-          <w:highlight w:val="green"/>
-        </w:rPr>
-        <w:t>2</w:t>
-      </w:r>
-    </w:p>
-    <w:p>
-      <w:pPr>
-        <w:pStyle w:val="ListParagraph"/>
-        <w:numPr>
-          <w:ilvl w:val="0"/>
-          <w:numId w:val="12"/>
-        </w:numPr>
-        <w:rPr>
-          <w:rFonts w:ascii="Aptos" w:hAnsi="Aptos"/>
-          <w:i/>
-          <w:iCs/>
-          <w:color w:val="000000"/>
-          <w:sz w:val="20"/>
-          <w:szCs w:val="20"/>
-          <w:highlight w:val="yellow"/>
-        </w:rPr>
-      </w:pPr>
-      <w:r>
-        <w:rPr>
-          <w:rFonts w:ascii="Aptos" w:hAnsi="Aptos"/>
-          <w:color w:val="000000"/>
-          <w:sz w:val="20"/>
-          <w:szCs w:val="20"/>
-          <w:highlight w:val="yellow"/>
-        </w:rPr>
-        <w:t>Activate the environment:</w:t>
-      </w:r>
-      <w:r>
-        <w:rPr>
-          <w:rFonts w:ascii="Aptos" w:hAnsi="Aptos"/>
-          <w:i/>
-          <w:iCs/>
-          <w:color w:val="000000"/>
-          <w:sz w:val="20"/>
-          <w:szCs w:val="20"/>
-          <w:highlight w:val="yellow"/>
-        </w:rPr>
-        <w:t xml:space="preserve"> </w:t>
-      </w:r>
-      <w:proofErr w:type="spellStart"/>
-      <w:r>
-        <w:rPr>
-          <w:rFonts w:ascii="Aptos" w:hAnsi="Aptos"/>
-          <w:i/>
-          <w:iCs/>
-          <w:color w:val="000000"/>
-          <w:sz w:val="20"/>
-          <w:szCs w:val="20"/>
-          <w:highlight w:val="yellow"/>
-        </w:rPr>
-        <w:t>conda</w:t>
-      </w:r>
-      <w:proofErr w:type="spellEnd"/>
-      <w:r>
-        <w:rPr>
-          <w:rFonts w:ascii="Aptos" w:hAnsi="Aptos"/>
-          <w:i/>
-          <w:iCs/>
-          <w:color w:val="000000"/>
-          <w:sz w:val="20"/>
-          <w:szCs w:val="20"/>
-          <w:highlight w:val="yellow"/>
-        </w:rPr>
-        <w:t xml:space="preserve"> activate </w:t>
-      </w:r>
-      <w:proofErr w:type="spellStart"/>
-      <w:r>
-        <w:rPr>
-          <w:rFonts w:ascii="Aptos" w:hAnsi="Aptos"/>
-          <w:i/>
-          <w:iCs/>
-          <w:color w:val="000000"/>
-          <w:sz w:val="20"/>
-          <w:szCs w:val="20"/>
-          <w:highlight w:val="yellow"/>
-        </w:rPr>
-        <w:t>loopflopy</w:t>
-      </w:r>
-      <w:proofErr w:type="spellEnd"/>
-    </w:p>
-    <w:p>
-      <w:pPr>
-        <w:pStyle w:val="ListParagraph"/>
-        <w:numPr>
-          <w:ilvl w:val="0"/>
-          <w:numId w:val="12"/>
-        </w:numPr>
-        <w:rPr>
-          <w:rFonts w:ascii="Aptos" w:hAnsi="Aptos"/>
-          <w:color w:val="000000"/>
-          <w:sz w:val="20"/>
-          <w:szCs w:val="20"/>
-          <w:highlight w:val="yellow"/>
-        </w:rPr>
-      </w:pPr>
-      <w:r>
-        <w:rPr>
-          <w:rFonts w:ascii="Aptos" w:hAnsi="Aptos"/>
-          <w:color w:val="000000"/>
-          <w:sz w:val="20"/>
-          <w:szCs w:val="20"/>
-          <w:highlight w:val="yellow"/>
-        </w:rPr>
-        <w:t>Install packages:</w:t>
-      </w:r>
-    </w:p>
-    <w:p>
-      <w:pPr>
-        <w:rPr>
-          <w:rFonts w:ascii="Aptos" w:hAnsi="Aptos"/>
-          <w:color w:val="000000"/>
-          <w:sz w:val="20"/>
-          <w:szCs w:val="20"/>
-          <w:highlight w:val="yellow"/>
-        </w:rPr>
-      </w:pPr>
-    </w:p>
-    <w:p>
-      <w:pPr>
-        <w:pStyle w:val="HTMLPreformatted"/>
-        <w:spacing w:line="246" w:lineRule="atLeast"/>
-        <w:ind w:left="360"/>
-        <w:rPr>
-          <w:rStyle w:val="n"/>
-          <w:color w:val="000000"/>
-          <w:highlight w:val="yellow"/>
-        </w:rPr>
-      </w:pPr>
-      <w:proofErr w:type="spellStart"/>
-      <w:r>
-        <w:rPr>
-          <w:color w:val="000000"/>
-          <w:highlight w:val="yellow"/>
-        </w:rPr>
-        <w:t>conda</w:t>
-      </w:r>
-      <w:proofErr w:type="spellEnd"/>
-      <w:r>
-        <w:rPr>
-          <w:color w:val="000000"/>
-          <w:highlight w:val="yellow"/>
-        </w:rPr>
-        <w:t xml:space="preserve"> install -c </w:t>
-      </w:r>
-      <w:proofErr w:type="spellStart"/>
-      <w:r>
-        <w:rPr>
-          <w:color w:val="000000"/>
-          <w:highlight w:val="yellow"/>
-        </w:rPr>
-        <w:t>conda</w:t>
-      </w:r>
-      <w:proofErr w:type="spellEnd"/>
-      <w:r>
-        <w:rPr>
-          <w:color w:val="000000"/>
-          <w:highlight w:val="yellow"/>
-        </w:rPr>
-        <w:t xml:space="preserve">-forge </w:t>
-      </w:r>
-      <w:proofErr w:type="spellStart"/>
-      <w:r>
-        <w:rPr>
-          <w:color w:val="000000"/>
-          <w:highlight w:val="yellow"/>
-        </w:rPr>
-        <w:t>geopandas</w:t>
-      </w:r>
-      <w:proofErr w:type="spellEnd"/>
-      <w:r>
-        <w:rPr>
-          <w:color w:val="000000"/>
-          <w:highlight w:val="yellow"/>
-        </w:rPr>
-        <w:t xml:space="preserve"> </w:t>
-      </w:r>
-      <w:proofErr w:type="spellStart"/>
-      <w:r>
-        <w:rPr>
-          <w:rStyle w:val="n"/>
-          <w:color w:val="000000"/>
-          <w:highlight w:val="yellow"/>
-        </w:rPr>
-        <w:t>rasterio</w:t>
-      </w:r>
-      <w:proofErr w:type="spellEnd"/>
-      <w:r>
-        <w:rPr>
-          <w:rStyle w:val="n"/>
-          <w:color w:val="000000"/>
-          <w:highlight w:val="yellow"/>
-        </w:rPr>
-        <w:t xml:space="preserve"> </w:t>
-      </w:r>
-      <w:proofErr w:type="spellStart"/>
-      <w:r>
-        <w:rPr>
-          <w:rStyle w:val="n"/>
-          <w:color w:val="000000"/>
-          <w:highlight w:val="yellow"/>
-        </w:rPr>
-        <w:t>rasterstats</w:t>
-      </w:r>
-      <w:proofErr w:type="spellEnd"/>
-    </w:p>
-    <w:p>
-      <w:pPr>
-        <w:pStyle w:val="HTMLPreformatted"/>
-        <w:spacing w:line="246" w:lineRule="atLeast"/>
-        <w:ind w:left="360"/>
-        <w:rPr>
-          <w:color w:val="000000"/>
-          <w:highlight w:val="yellow"/>
-        </w:rPr>
-      </w:pPr>
-      <w:proofErr w:type="spellStart"/>
-      <w:r>
-        <w:rPr>
-          <w:color w:val="000000"/>
-          <w:highlight w:val="yellow"/>
-        </w:rPr>
-        <w:t>conda</w:t>
-      </w:r>
-      <w:proofErr w:type="spellEnd"/>
-      <w:r>
-        <w:rPr>
-          <w:color w:val="000000"/>
-          <w:highlight w:val="yellow"/>
-        </w:rPr>
-        <w:t xml:space="preserve"> install -c </w:t>
-      </w:r>
-      <w:proofErr w:type="spellStart"/>
-      <w:r>
-        <w:rPr>
-          <w:color w:val="000000"/>
-          <w:highlight w:val="yellow"/>
-        </w:rPr>
-        <w:t>conda</w:t>
-      </w:r>
-      <w:proofErr w:type="spellEnd"/>
-      <w:r>
-        <w:rPr>
-          <w:color w:val="000000"/>
-          <w:highlight w:val="yellow"/>
-        </w:rPr>
-        <w:t xml:space="preserve">-forge -c loop3d </w:t>
-      </w:r>
-      <w:proofErr w:type="spellStart"/>
-      <w:r>
-        <w:rPr>
-          <w:color w:val="000000"/>
-          <w:highlight w:val="yellow"/>
-        </w:rPr>
-        <w:t>loopstructural</w:t>
-      </w:r>
-      <w:proofErr w:type="spellEnd"/>
-      <w:r>
-        <w:rPr>
-          <w:color w:val="000000"/>
-          <w:highlight w:val="yellow"/>
-        </w:rPr>
-        <w:t xml:space="preserve"> </w:t>
-      </w:r>
-      <w:proofErr w:type="spellStart"/>
-      <w:r>
-        <w:rPr>
-          <w:color w:val="000000"/>
-          <w:highlight w:val="yellow"/>
-        </w:rPr>
-        <w:t>loopstructuralvisualisation</w:t>
-      </w:r>
-      <w:proofErr w:type="spellEnd"/>
-      <w:r>
-        <w:rPr>
-          <w:color w:val="000000"/>
-          <w:highlight w:val="yellow"/>
-        </w:rPr>
-        <w:t xml:space="preserve"> </w:t>
-      </w:r>
-      <w:proofErr w:type="spellStart"/>
-      <w:r>
-        <w:rPr>
-          <w:color w:val="000000"/>
-          <w:highlight w:val="yellow"/>
-        </w:rPr>
-        <w:t>pyvista</w:t>
-      </w:r>
-      <w:proofErr w:type="spellEnd"/>
-      <w:r>
-        <w:rPr>
-          <w:color w:val="000000"/>
-          <w:highlight w:val="yellow"/>
-        </w:rPr>
-        <w:t xml:space="preserve"> </w:t>
-      </w:r>
-      <w:proofErr w:type="spellStart"/>
-      <w:r>
-        <w:rPr>
-          <w:color w:val="000000"/>
-          <w:highlight w:val="yellow"/>
-        </w:rPr>
-        <w:t>trame</w:t>
-      </w:r>
-      <w:proofErr w:type="spellEnd"/>
-      <w:r>
-        <w:rPr>
-          <w:color w:val="000000"/>
-          <w:highlight w:val="yellow"/>
-        </w:rPr>
-        <w:t xml:space="preserve"> </w:t>
-      </w:r>
-      <w:proofErr w:type="spellStart"/>
-      <w:r>
-        <w:rPr>
-          <w:color w:val="000000"/>
-          <w:highlight w:val="yellow"/>
-        </w:rPr>
-        <w:t>trame-vtk</w:t>
-      </w:r>
-      <w:proofErr w:type="spellEnd"/>
-      <w:r>
-        <w:rPr>
-          <w:color w:val="000000"/>
-          <w:highlight w:val="yellow"/>
-        </w:rPr>
-        <w:t xml:space="preserve"> </w:t>
-      </w:r>
-      <w:proofErr w:type="spellStart"/>
-      <w:r>
-        <w:rPr>
-          <w:color w:val="000000"/>
-          <w:highlight w:val="yellow"/>
-        </w:rPr>
-        <w:t>trame-vuetify</w:t>
-      </w:r>
-      <w:proofErr w:type="spellEnd"/>
-    </w:p>
-    <w:p>
-      <w:pPr>
-        <w:pStyle w:val="HTMLPreformatted"/>
-        <w:spacing w:line="246" w:lineRule="atLeast"/>
-        <w:ind w:left="360"/>
-        <w:rPr>
-          <w:color w:val="000000"/>
-          <w:highlight w:val="yellow"/>
-        </w:rPr>
-      </w:pPr>
-      <w:proofErr w:type="spellStart"/>
-      <w:r>
-        <w:rPr>
-          <w:rStyle w:val="n"/>
-          <w:color w:val="000000"/>
-          <w:highlight w:val="yellow"/>
-        </w:rPr>
-        <w:t>conda</w:t>
-      </w:r>
-      <w:proofErr w:type="spellEnd"/>
-      <w:r>
-        <w:rPr>
-          <w:rStyle w:val="n"/>
-          <w:color w:val="000000"/>
-          <w:highlight w:val="yellow"/>
-        </w:rPr>
-        <w:t xml:space="preserve"> install </w:t>
-      </w:r>
-      <w:r>
-        <w:rPr>
-          <w:rStyle w:val="n"/>
-          <w:color w:val="000000"/>
-          <w:highlight w:val="yellow"/>
-        </w:rPr>
-        <w:t xml:space="preserve">-c </w:t>
-      </w:r>
-      <w:proofErr w:type="spellStart"/>
-      <w:r>
-        <w:rPr>
-          <w:rStyle w:val="n"/>
-          <w:color w:val="000000"/>
-          <w:highlight w:val="yellow"/>
-        </w:rPr>
-        <w:t>conda</w:t>
-      </w:r>
-      <w:proofErr w:type="spellEnd"/>
-      <w:r>
-        <w:rPr>
-          <w:rStyle w:val="n"/>
-          <w:color w:val="000000"/>
-          <w:highlight w:val="yellow"/>
-        </w:rPr>
-        <w:t>-forge</w:t>
-      </w:r>
-      <w:r>
-        <w:rPr>
-          <w:rStyle w:val="n"/>
-          <w:color w:val="000000"/>
-          <w:highlight w:val="yellow"/>
-        </w:rPr>
-        <w:t xml:space="preserve"> </w:t>
-      </w:r>
-      <w:proofErr w:type="spellStart"/>
-      <w:r>
-        <w:rPr>
-          <w:rStyle w:val="n"/>
-          <w:color w:val="000000"/>
-          <w:highlight w:val="yellow"/>
-        </w:rPr>
-        <w:t>flopy</w:t>
-      </w:r>
-      <w:proofErr w:type="spellEnd"/>
-      <w:r>
-        <w:rPr>
-          <w:rStyle w:val="n"/>
-          <w:color w:val="000000"/>
-          <w:highlight w:val="yellow"/>
-        </w:rPr>
-        <w:t xml:space="preserve"> </w:t>
-      </w:r>
-      <w:proofErr w:type="spellStart"/>
-      <w:r>
-        <w:rPr>
-          <w:rStyle w:val="n"/>
-          <w:color w:val="000000"/>
-          <w:highlight w:val="yellow"/>
-        </w:rPr>
-        <w:t>pyshp</w:t>
-      </w:r>
-      <w:proofErr w:type="spellEnd"/>
-      <w:r>
-        <w:rPr>
-          <w:rStyle w:val="n"/>
-          <w:color w:val="000000"/>
-          <w:highlight w:val="yellow"/>
-        </w:rPr>
-        <w:t xml:space="preserve"> </w:t>
-      </w:r>
-      <w:proofErr w:type="spellStart"/>
-      <w:r>
-        <w:rPr>
-          <w:rStyle w:val="n"/>
-          <w:color w:val="000000"/>
-          <w:highlight w:val="yellow"/>
-        </w:rPr>
-        <w:t>fiona</w:t>
-      </w:r>
-      <w:proofErr w:type="spellEnd"/>
-      <w:r>
-        <w:rPr>
-          <w:rStyle w:val="n"/>
-          <w:color w:val="000000"/>
-          <w:highlight w:val="yellow"/>
-        </w:rPr>
-        <w:t xml:space="preserve"> </w:t>
-      </w:r>
-      <w:proofErr w:type="spellStart"/>
-      <w:r>
-        <w:rPr>
-          <w:rStyle w:val="n"/>
-          <w:color w:val="000000"/>
-          <w:highlight w:val="yellow"/>
-        </w:rPr>
-        <w:t>xlrd</w:t>
-      </w:r>
-      <w:proofErr w:type="spellEnd"/>
-      <w:r>
-        <w:rPr>
-          <w:rStyle w:val="n"/>
-          <w:color w:val="000000"/>
-          <w:highlight w:val="yellow"/>
-        </w:rPr>
-        <w:t xml:space="preserve"> </w:t>
-      </w:r>
-      <w:proofErr w:type="spellStart"/>
-      <w:r>
-        <w:rPr>
-          <w:rStyle w:val="n"/>
-          <w:color w:val="000000"/>
-          <w:highlight w:val="yellow"/>
-        </w:rPr>
-        <w:t>openpyxl</w:t>
-      </w:r>
-      <w:proofErr w:type="spellEnd"/>
-      <w:r>
-        <w:rPr>
-          <w:rStyle w:val="n"/>
-          <w:color w:val="000000"/>
-          <w:highlight w:val="yellow"/>
-        </w:rPr>
-        <w:t xml:space="preserve"> seaborn </w:t>
-      </w:r>
-      <w:r>
-        <w:rPr>
-          <w:rStyle w:val="n"/>
-          <w:color w:val="000000"/>
-          <w:highlight w:val="yellow"/>
-        </w:rPr>
-        <w:t>folium</w:t>
-      </w:r>
-      <w:r>
-        <w:rPr>
-          <w:rStyle w:val="n"/>
-          <w:color w:val="000000"/>
-          <w:highlight w:val="yellow"/>
-        </w:rPr>
-        <w:t xml:space="preserve"> </w:t>
-      </w:r>
-      <w:proofErr w:type="spellStart"/>
-      <w:r>
-        <w:rPr>
-          <w:rStyle w:val="n"/>
-          <w:color w:val="000000"/>
-          <w:highlight w:val="yellow"/>
-        </w:rPr>
-        <w:t>ipython</w:t>
-      </w:r>
-      <w:proofErr w:type="spellEnd"/>
-      <w:r>
-        <w:rPr>
-          <w:rStyle w:val="n"/>
-          <w:color w:val="000000"/>
-          <w:highlight w:val="yellow"/>
-        </w:rPr>
-        <w:t xml:space="preserve"> </w:t>
-      </w:r>
-      <w:proofErr w:type="spellStart"/>
-      <w:r>
-        <w:rPr>
-          <w:rStyle w:val="n"/>
-          <w:color w:val="000000"/>
-          <w:highlight w:val="yellow"/>
-        </w:rPr>
-        <w:t>ipykernel</w:t>
-      </w:r>
-      <w:proofErr w:type="spellEnd"/>
-      <w:r>
-        <w:rPr>
-          <w:rStyle w:val="n"/>
-          <w:color w:val="000000"/>
-          <w:highlight w:val="yellow"/>
-        </w:rPr>
-        <w:t xml:space="preserve"> </w:t>
-      </w:r>
-    </w:p>
-    <w:p>
-      <w:pPr>
-        <w:rPr>
-          <w:rFonts w:ascii="Aptos" w:hAnsi="Aptos"/>
-          <w:color w:val="000000"/>
-          <w:sz w:val="20"/>
-          <w:szCs w:val="20"/>
-          <w:highlight w:val="yellow"/>
-        </w:rPr>
-      </w:pPr>
-    </w:p>
-    <w:p>
-      <w:pPr>
-        <w:rPr>
-          <w:rFonts w:ascii="Aptos" w:hAnsi="Aptos"/>
-          <w:color w:val="000000"/>
-          <w:sz w:val="20"/>
-          <w:szCs w:val="20"/>
-          <w:highlight w:val="yellow"/>
-        </w:rPr>
-      </w:pPr>
-    </w:p>
-    <w:p>
-      <w:pPr>
-        <w:pStyle w:val="ListParagraph"/>
-        <w:rPr>
-          <w:rFonts w:ascii="Aptos" w:hAnsi="Aptos"/>
-          <w:color w:val="000000"/>
-          <w:sz w:val="20"/>
-          <w:szCs w:val="20"/>
-          <w:highlight w:val="yellow"/>
-        </w:rPr>
-      </w:pPr>
-    </w:p>
-    <w:p>
-      <w:pPr>
-        <w:ind w:left="360"/>
-        <w:rPr>
-          <w:rFonts w:asciiTheme="minorHAnsi" w:hAnsiTheme="minorHAnsi" w:cstheme="minorHAnsi"/>
-          <w:b/>
-          <w:bCs/>
-          <w:sz w:val="24"/>
-          <w:szCs w:val="24"/>
-          <w:highlight w:val="yellow"/>
-        </w:rPr>
-      </w:pPr>
-      <w:proofErr w:type="spellStart"/>
-      <w:r>
-        <w:rPr>
-          <w:rFonts w:asciiTheme="minorHAnsi" w:hAnsiTheme="minorHAnsi" w:cstheme="minorHAnsi"/>
-          <w:b/>
-          <w:bCs/>
-          <w:sz w:val="24"/>
-          <w:szCs w:val="24"/>
-          <w:highlight w:val="yellow"/>
-        </w:rPr>
-        <w:t>Geopandas</w:t>
-      </w:r>
-      <w:proofErr w:type="spellEnd"/>
-    </w:p>
-    <w:p>
-      <w:pPr>
-        <w:pStyle w:val="HTMLPreformatted"/>
-        <w:spacing w:line="246" w:lineRule="atLeast"/>
-        <w:ind w:left="360"/>
-        <w:rPr>
-          <w:rStyle w:val="n"/>
-          <w:color w:val="000000"/>
-          <w:highlight w:val="yellow"/>
-        </w:rPr>
-      </w:pPr>
-      <w:proofErr w:type="spellStart"/>
-      <w:r>
-        <w:rPr>
-          <w:color w:val="000000"/>
-          <w:highlight w:val="yellow"/>
-        </w:rPr>
-        <w:t>c</w:t>
-      </w:r>
-      <w:r>
-        <w:rPr>
-          <w:color w:val="000000"/>
-          <w:highlight w:val="yellow"/>
-        </w:rPr>
-        <w:t>onda</w:t>
-      </w:r>
-      <w:proofErr w:type="spellEnd"/>
-      <w:r>
-        <w:rPr>
-          <w:color w:val="000000"/>
-          <w:highlight w:val="yellow"/>
-        </w:rPr>
-        <w:t xml:space="preserve"> install -</w:t>
-      </w:r>
-      <w:r>
-        <w:rPr>
-          <w:color w:val="000000"/>
-          <w:highlight w:val="yellow"/>
-        </w:rPr>
-        <w:t>c</w:t>
-      </w:r>
-      <w:r>
-        <w:rPr>
-          <w:color w:val="000000"/>
-          <w:highlight w:val="yellow"/>
-        </w:rPr>
-        <w:t xml:space="preserve"> </w:t>
-      </w:r>
-      <w:proofErr w:type="spellStart"/>
-      <w:r>
-        <w:rPr>
-          <w:color w:val="000000"/>
-          <w:highlight w:val="yellow"/>
-        </w:rPr>
-        <w:t>conda</w:t>
-      </w:r>
-      <w:proofErr w:type="spellEnd"/>
-      <w:r>
-        <w:rPr>
-          <w:color w:val="000000"/>
-          <w:highlight w:val="yellow"/>
-        </w:rPr>
-        <w:t xml:space="preserve">-forge </w:t>
-      </w:r>
-      <w:proofErr w:type="spellStart"/>
-      <w:r>
-        <w:rPr>
-          <w:color w:val="000000"/>
-          <w:highlight w:val="yellow"/>
-        </w:rPr>
-        <w:t>geopandas</w:t>
-      </w:r>
-      <w:proofErr w:type="spellEnd"/>
-      <w:r>
-        <w:rPr>
-          <w:color w:val="000000"/>
-          <w:highlight w:val="yellow"/>
-        </w:rPr>
-        <w:t xml:space="preserve"> </w:t>
-      </w:r>
-      <w:proofErr w:type="spellStart"/>
-      <w:r>
-        <w:rPr>
-          <w:rStyle w:val="n"/>
-          <w:color w:val="000000"/>
-          <w:highlight w:val="yellow"/>
-        </w:rPr>
-        <w:t>rasterio</w:t>
-      </w:r>
-      <w:proofErr w:type="spellEnd"/>
-      <w:r>
-        <w:rPr>
-          <w:rStyle w:val="n"/>
-          <w:color w:val="000000"/>
-          <w:highlight w:val="yellow"/>
-        </w:rPr>
-        <w:t xml:space="preserve"> </w:t>
-      </w:r>
-      <w:proofErr w:type="spellStart"/>
-      <w:r>
-        <w:rPr>
-          <w:rStyle w:val="n"/>
-          <w:color w:val="000000"/>
-          <w:highlight w:val="yellow"/>
-        </w:rPr>
-        <w:t>rasterstats</w:t>
-      </w:r>
-      <w:proofErr w:type="spellEnd"/>
-    </w:p>
-    <w:p>
-      <w:pPr>
-        <w:pStyle w:val="HTMLPreformatted"/>
-        <w:spacing w:line="246" w:lineRule="atLeast"/>
-        <w:ind w:left="360"/>
-        <w:rPr>
-          <w:rStyle w:val="n"/>
-          <w:color w:val="000000"/>
-          <w:highlight w:val="yellow"/>
-        </w:rPr>
-      </w:pPr>
-    </w:p>
-    <w:p>
-      <w:pPr>
-        <w:ind w:left="360"/>
-        <w:rPr>
-          <w:rFonts w:asciiTheme="minorHAnsi" w:hAnsiTheme="minorHAnsi" w:cstheme="minorHAnsi"/>
-          <w:b/>
-          <w:bCs/>
-          <w:sz w:val="24"/>
-          <w:szCs w:val="24"/>
-          <w:highlight w:val="yellow"/>
-        </w:rPr>
-      </w:pPr>
-      <w:r>
-        <w:rPr>
-          <w:rFonts w:asciiTheme="minorHAnsi" w:hAnsiTheme="minorHAnsi" w:cstheme="minorHAnsi"/>
-          <w:b/>
-          <w:bCs/>
-          <w:sz w:val="24"/>
-          <w:szCs w:val="24"/>
-          <w:highlight w:val="yellow"/>
-        </w:rPr>
-        <w:t>LoopStructural</w:t>
-      </w:r>
-    </w:p>
-    <w:p>
-      <w:pPr>
-        <w:ind w:left="360"/>
-        <w:rPr>
-          <w:rFonts w:asciiTheme="minorHAnsi" w:hAnsiTheme="minorHAnsi" w:cstheme="minorHAnsi"/>
-          <w:sz w:val="24"/>
-          <w:szCs w:val="24"/>
-          <w:highlight w:val="yellow"/>
-        </w:rPr>
-      </w:pPr>
-      <w:r>
-        <w:rPr>
-          <w:rFonts w:asciiTheme="minorHAnsi" w:hAnsiTheme="minorHAnsi" w:cstheme="minorHAnsi"/>
-          <w:sz w:val="24"/>
-          <w:szCs w:val="24"/>
-          <w:highlight w:val="yellow"/>
-        </w:rPr>
-        <w:t>(this is all in one line)</w:t>
-      </w:r>
-    </w:p>
-    <w:p>
-      <w:pPr>
-        <w:ind w:left="360"/>
-        <w:rPr>
-          <w:rFonts w:ascii="Courier New" w:eastAsia="Times New Roman" w:hAnsi="Courier New" w:cs="Courier New"/>
-          <w:color w:val="000000"/>
-          <w:sz w:val="20"/>
-          <w:szCs w:val="20"/>
-          <w:highlight w:val="yellow"/>
-        </w:rPr>
-      </w:pPr>
-      <w:proofErr w:type="spellStart"/>
-      <w:r>
-        <w:rPr>
-          <w:rFonts w:ascii="Courier New" w:eastAsia="Times New Roman" w:hAnsi="Courier New" w:cs="Courier New"/>
-          <w:color w:val="000000"/>
-          <w:sz w:val="20"/>
-          <w:szCs w:val="20"/>
-          <w:highlight w:val="yellow"/>
-        </w:rPr>
-        <w:t>conda</w:t>
-      </w:r>
-      <w:proofErr w:type="spellEnd"/>
-      <w:r>
-        <w:rPr>
-          <w:rFonts w:ascii="Courier New" w:eastAsia="Times New Roman" w:hAnsi="Courier New" w:cs="Courier New"/>
-          <w:color w:val="000000"/>
-          <w:sz w:val="20"/>
-          <w:szCs w:val="20"/>
-          <w:highlight w:val="yellow"/>
-        </w:rPr>
-        <w:t xml:space="preserve"> install -c </w:t>
-      </w:r>
-      <w:proofErr w:type="spellStart"/>
-      <w:r>
-        <w:rPr>
-          <w:rFonts w:ascii="Courier New" w:eastAsia="Times New Roman" w:hAnsi="Courier New" w:cs="Courier New"/>
-          <w:color w:val="000000"/>
-          <w:sz w:val="20"/>
-          <w:szCs w:val="20"/>
-          <w:highlight w:val="yellow"/>
-        </w:rPr>
-        <w:t>conda</w:t>
-      </w:r>
-      <w:proofErr w:type="spellEnd"/>
-      <w:r>
-        <w:rPr>
-          <w:rFonts w:ascii="Courier New" w:eastAsia="Times New Roman" w:hAnsi="Courier New" w:cs="Courier New"/>
-          <w:color w:val="000000"/>
-          <w:sz w:val="20"/>
-          <w:szCs w:val="20"/>
-          <w:highlight w:val="yellow"/>
-        </w:rPr>
-        <w:t xml:space="preserve">-forge -c loop3d </w:t>
-      </w:r>
-      <w:proofErr w:type="spellStart"/>
-      <w:r>
-        <w:rPr>
-          <w:rFonts w:ascii="Courier New" w:eastAsia="Times New Roman" w:hAnsi="Courier New" w:cs="Courier New"/>
-          <w:color w:val="000000"/>
-          <w:sz w:val="20"/>
-          <w:szCs w:val="20"/>
-          <w:highlight w:val="yellow"/>
-        </w:rPr>
-        <w:t>loopstructural</w:t>
-      </w:r>
-      <w:proofErr w:type="spellEnd"/>
-      <w:r>
-        <w:rPr>
-          <w:rFonts w:ascii="Courier New" w:eastAsia="Times New Roman" w:hAnsi="Courier New" w:cs="Courier New"/>
-          <w:color w:val="000000"/>
-          <w:sz w:val="20"/>
-          <w:szCs w:val="20"/>
-          <w:highlight w:val="yellow"/>
-        </w:rPr>
-        <w:t xml:space="preserve"> </w:t>
-      </w:r>
-      <w:proofErr w:type="spellStart"/>
-      <w:r>
-        <w:rPr>
-          <w:rFonts w:ascii="Courier New" w:eastAsia="Times New Roman" w:hAnsi="Courier New" w:cs="Courier New"/>
-          <w:color w:val="000000"/>
-          <w:sz w:val="20"/>
-          <w:szCs w:val="20"/>
-          <w:highlight w:val="yellow"/>
-        </w:rPr>
-        <w:t>loopstructuralvisualisation</w:t>
-      </w:r>
-      <w:proofErr w:type="spellEnd"/>
-      <w:r>
-        <w:rPr>
-          <w:rFonts w:ascii="Courier New" w:eastAsia="Times New Roman" w:hAnsi="Courier New" w:cs="Courier New"/>
-          <w:color w:val="000000"/>
-          <w:sz w:val="20"/>
-          <w:szCs w:val="20"/>
-          <w:highlight w:val="yellow"/>
-        </w:rPr>
-        <w:t xml:space="preserve"> </w:t>
-      </w:r>
-      <w:proofErr w:type="spellStart"/>
-      <w:r>
-        <w:rPr>
-          <w:rFonts w:ascii="Courier New" w:eastAsia="Times New Roman" w:hAnsi="Courier New" w:cs="Courier New"/>
-          <w:color w:val="000000"/>
-          <w:sz w:val="20"/>
-          <w:szCs w:val="20"/>
-          <w:highlight w:val="yellow"/>
-        </w:rPr>
-        <w:t>pyvista</w:t>
-      </w:r>
-      <w:proofErr w:type="spellEnd"/>
-      <w:r>
-        <w:rPr>
-          <w:rFonts w:ascii="Courier New" w:eastAsia="Times New Roman" w:hAnsi="Courier New" w:cs="Courier New"/>
-          <w:color w:val="000000"/>
-          <w:sz w:val="20"/>
-          <w:szCs w:val="20"/>
-          <w:highlight w:val="yellow"/>
-        </w:rPr>
-        <w:t xml:space="preserve"> </w:t>
-      </w:r>
-      <w:proofErr w:type="spellStart"/>
-      <w:r>
-        <w:rPr>
-          <w:rFonts w:ascii="Courier New" w:eastAsia="Times New Roman" w:hAnsi="Courier New" w:cs="Courier New"/>
-          <w:color w:val="000000"/>
-          <w:sz w:val="20"/>
-          <w:szCs w:val="20"/>
-          <w:highlight w:val="yellow"/>
-        </w:rPr>
-        <w:t>trame</w:t>
-      </w:r>
-      <w:proofErr w:type="spellEnd"/>
-      <w:r>
-        <w:rPr>
-          <w:rFonts w:ascii="Courier New" w:eastAsia="Times New Roman" w:hAnsi="Courier New" w:cs="Courier New"/>
-          <w:color w:val="000000"/>
-          <w:sz w:val="20"/>
-          <w:szCs w:val="20"/>
-          <w:highlight w:val="yellow"/>
-        </w:rPr>
-        <w:t xml:space="preserve"> </w:t>
-      </w:r>
-      <w:proofErr w:type="spellStart"/>
-      <w:r>
-        <w:rPr>
-          <w:rFonts w:ascii="Courier New" w:eastAsia="Times New Roman" w:hAnsi="Courier New" w:cs="Courier New"/>
-          <w:color w:val="000000"/>
-          <w:sz w:val="20"/>
-          <w:szCs w:val="20"/>
-          <w:highlight w:val="yellow"/>
-        </w:rPr>
-        <w:t>trame-vtk</w:t>
-      </w:r>
-      <w:proofErr w:type="spellEnd"/>
-      <w:r>
-        <w:rPr>
-          <w:rFonts w:ascii="Courier New" w:eastAsia="Times New Roman" w:hAnsi="Courier New" w:cs="Courier New"/>
-          <w:color w:val="000000"/>
-          <w:sz w:val="20"/>
-          <w:szCs w:val="20"/>
-          <w:highlight w:val="yellow"/>
-        </w:rPr>
-        <w:t xml:space="preserve"> </w:t>
-      </w:r>
-      <w:proofErr w:type="spellStart"/>
-      <w:r>
-        <w:rPr>
-          <w:rFonts w:ascii="Courier New" w:eastAsia="Times New Roman" w:hAnsi="Courier New" w:cs="Courier New"/>
-          <w:color w:val="000000"/>
-          <w:sz w:val="20"/>
-          <w:szCs w:val="20"/>
-          <w:highlight w:val="yellow"/>
-        </w:rPr>
-        <w:t>trame-vuetify</w:t>
-      </w:r>
-      <w:proofErr w:type="spellEnd"/>
-    </w:p>
-    <w:p>
-      <w:pPr>
-        <w:ind w:left="360"/>
-        <w:rPr>
-          <w:rFonts w:asciiTheme="minorHAnsi" w:hAnsiTheme="minorHAnsi" w:cstheme="minorHAnsi"/>
-          <w:sz w:val="24"/>
-          <w:szCs w:val="24"/>
-          <w:highlight w:val="yellow"/>
-        </w:rPr>
-      </w:pPr>
-    </w:p>
-    <w:p>
-      <w:pPr>
-        <w:pStyle w:val="HTMLPreformatted"/>
-        <w:spacing w:line="246" w:lineRule="atLeast"/>
-        <w:ind w:left="360"/>
-        <w:rPr>
-          <w:color w:val="000000"/>
-          <w:highlight w:val="yellow"/>
-        </w:rPr>
-      </w:pPr>
-      <w:proofErr w:type="spellStart"/>
-      <w:r>
-        <w:rPr>
-          <w:rStyle w:val="n"/>
-          <w:color w:val="000000"/>
-          <w:highlight w:val="yellow"/>
-        </w:rPr>
-        <w:t>conda</w:t>
-      </w:r>
-      <w:proofErr w:type="spellEnd"/>
-      <w:r>
-        <w:rPr>
-          <w:rStyle w:val="n"/>
-          <w:color w:val="000000"/>
-          <w:highlight w:val="yellow"/>
-        </w:rPr>
-        <w:t xml:space="preserve"> install </w:t>
-      </w:r>
-      <w:r>
-        <w:rPr>
-          <w:rStyle w:val="n"/>
-          <w:color w:val="000000"/>
-          <w:highlight w:val="yellow"/>
-        </w:rPr>
-        <w:t xml:space="preserve">-c </w:t>
-      </w:r>
-      <w:proofErr w:type="spellStart"/>
-      <w:r>
-        <w:rPr>
-          <w:rStyle w:val="n"/>
-          <w:color w:val="000000"/>
-          <w:highlight w:val="yellow"/>
-        </w:rPr>
-        <w:t>conda</w:t>
-      </w:r>
-      <w:proofErr w:type="spellEnd"/>
-      <w:r>
-        <w:rPr>
-          <w:rStyle w:val="n"/>
-          <w:color w:val="000000"/>
-          <w:highlight w:val="yellow"/>
-        </w:rPr>
-        <w:t>-forge</w:t>
-      </w:r>
-      <w:r>
-        <w:rPr>
-          <w:rStyle w:val="n"/>
-          <w:color w:val="000000"/>
-          <w:highlight w:val="yellow"/>
-        </w:rPr>
-        <w:t xml:space="preserve"> </w:t>
-      </w:r>
-      <w:proofErr w:type="spellStart"/>
-      <w:r>
-        <w:rPr>
-          <w:rStyle w:val="n"/>
-          <w:color w:val="000000"/>
-          <w:highlight w:val="yellow"/>
-        </w:rPr>
-        <w:t>flopy</w:t>
-      </w:r>
-      <w:proofErr w:type="spellEnd"/>
-      <w:r>
-        <w:rPr>
-          <w:rStyle w:val="n"/>
-          <w:color w:val="000000"/>
-          <w:highlight w:val="yellow"/>
-        </w:rPr>
-        <w:t xml:space="preserve"> </w:t>
-      </w:r>
-      <w:proofErr w:type="spellStart"/>
-      <w:proofErr w:type="gramStart"/>
-      <w:r>
-        <w:rPr>
-          <w:rStyle w:val="n"/>
-          <w:color w:val="000000"/>
-          <w:highlight w:val="yellow"/>
-        </w:rPr>
-        <w:t>pyshp</w:t>
-      </w:r>
-      <w:proofErr w:type="spellEnd"/>
-      <w:r>
-        <w:rPr>
-          <w:rStyle w:val="n"/>
-          <w:color w:val="000000"/>
-          <w:highlight w:val="yellow"/>
-        </w:rPr>
-        <w:t xml:space="preserve"> </w:t>
-      </w:r>
-      <w:r>
-        <w:rPr>
-          <w:rStyle w:val="n"/>
-          <w:color w:val="000000"/>
-          <w:highlight w:val="yellow"/>
-        </w:rPr>
-        <w:t xml:space="preserve"> </w:t>
-      </w:r>
-      <w:proofErr w:type="spellStart"/>
-      <w:r>
-        <w:rPr>
-          <w:rStyle w:val="n"/>
-          <w:color w:val="000000"/>
-          <w:highlight w:val="yellow"/>
-        </w:rPr>
-        <w:t>fionay</w:t>
-      </w:r>
-      <w:proofErr w:type="spellEnd"/>
-      <w:proofErr w:type="gramEnd"/>
-      <w:r>
-        <w:rPr>
-          <w:rStyle w:val="n"/>
-          <w:color w:val="000000"/>
-          <w:highlight w:val="yellow"/>
-        </w:rPr>
-        <w:t xml:space="preserve"> </w:t>
-      </w:r>
-      <w:proofErr w:type="spellStart"/>
-      <w:r>
-        <w:rPr>
-          <w:rStyle w:val="n"/>
-          <w:color w:val="000000"/>
-          <w:highlight w:val="yellow"/>
-        </w:rPr>
-        <w:t>xlrd</w:t>
-      </w:r>
-      <w:proofErr w:type="spellEnd"/>
-      <w:r>
-        <w:rPr>
-          <w:rStyle w:val="n"/>
-          <w:color w:val="000000"/>
-          <w:highlight w:val="yellow"/>
-        </w:rPr>
-        <w:t xml:space="preserve"> </w:t>
-      </w:r>
-      <w:proofErr w:type="spellStart"/>
-      <w:r>
-        <w:rPr>
-          <w:rStyle w:val="n"/>
-          <w:color w:val="000000"/>
-          <w:highlight w:val="yellow"/>
-        </w:rPr>
-        <w:t>openpyxl</w:t>
-      </w:r>
-      <w:proofErr w:type="spellEnd"/>
-      <w:r>
-        <w:rPr>
-          <w:rStyle w:val="n"/>
-          <w:color w:val="000000"/>
-          <w:highlight w:val="yellow"/>
-        </w:rPr>
-        <w:t xml:space="preserve"> seaborn </w:t>
-      </w:r>
-      <w:r>
-        <w:rPr>
-          <w:rStyle w:val="n"/>
-          <w:color w:val="000000"/>
-          <w:highlight w:val="yellow"/>
-        </w:rPr>
-        <w:t>folium</w:t>
-      </w:r>
-      <w:r>
-        <w:rPr>
-          <w:rStyle w:val="n"/>
-          <w:color w:val="000000"/>
-          <w:highlight w:val="yellow"/>
-        </w:rPr>
-        <w:t xml:space="preserve"> </w:t>
-      </w:r>
-      <w:proofErr w:type="spellStart"/>
-      <w:r>
-        <w:rPr>
-          <w:rStyle w:val="n"/>
-          <w:color w:val="000000"/>
-          <w:highlight w:val="yellow"/>
-        </w:rPr>
-        <w:t>ipython</w:t>
-      </w:r>
-      <w:proofErr w:type="spellEnd"/>
-      <w:r>
-        <w:rPr>
-          <w:rStyle w:val="n"/>
-          <w:color w:val="000000"/>
-          <w:highlight w:val="yellow"/>
-        </w:rPr>
-        <w:t xml:space="preserve"> </w:t>
-      </w:r>
-      <w:proofErr w:type="spellStart"/>
-      <w:r>
-        <w:rPr>
-          <w:rStyle w:val="n"/>
-          <w:color w:val="000000"/>
-          <w:highlight w:val="yellow"/>
-        </w:rPr>
-        <w:t>ipykernel</w:t>
-      </w:r>
-      <w:proofErr w:type="spellEnd"/>
-      <w:r>
-        <w:rPr>
-          <w:rStyle w:val="n"/>
-          <w:color w:val="000000"/>
-          <w:highlight w:val="yellow"/>
-        </w:rPr>
-        <w:t xml:space="preserve"> </w:t>
-      </w:r>
-    </w:p>
-    <w:p>
-      <w:pPr>
-        <w:rPr>
-          <w:rFonts w:ascii="Aptos" w:hAnsi="Aptos" w:cstheme="minorHAnsi"/>
-          <w:b/>
-          <w:bCs/>
-          <w:sz w:val="20"/>
-          <w:szCs w:val="20"/>
-        </w:rPr>
-      </w:pPr>
-    </w:p>
-    <w:p>
-      <w:pPr>
-        <w:rPr>
-          <w:rFonts w:ascii="Aptos" w:hAnsi="Aptos" w:cstheme="minorHAnsi"/>
-          <w:b/>
-          <w:bCs/>
-          <w:sz w:val="20"/>
-          <w:szCs w:val="20"/>
-        </w:rPr>
-      </w:pPr>
-      <w:r>
-        <w:rPr>
-          <w:rFonts w:ascii="Aptos" w:hAnsi="Aptos" w:cstheme="minorHAnsi"/>
-          <w:b/>
-          <w:bCs/>
-          <w:sz w:val="20"/>
-          <w:szCs w:val="20"/>
-        </w:rPr>
-        <w:t>8</w:t>
-      </w:r>
-      <w:r>
-        <w:rPr>
-          <w:rFonts w:ascii="Aptos" w:hAnsi="Aptos" w:cstheme="minorHAnsi"/>
-          <w:b/>
-          <w:bCs/>
-          <w:sz w:val="20"/>
-          <w:szCs w:val="20"/>
-        </w:rPr>
-        <w:t xml:space="preserve">. </w:t>
-      </w:r>
-      <w:r>
-        <w:rPr>
-          <w:rFonts w:ascii="Aptos" w:hAnsi="Aptos" w:cstheme="minorHAnsi"/>
-          <w:b/>
-          <w:bCs/>
-          <w:sz w:val="20"/>
-          <w:szCs w:val="20"/>
-        </w:rPr>
-        <w:t xml:space="preserve">Install </w:t>
-      </w:r>
-      <w:proofErr w:type="spellStart"/>
-      <w:r>
-        <w:rPr>
-          <w:rFonts w:ascii="Aptos" w:hAnsi="Aptos" w:cstheme="minorHAnsi"/>
-          <w:b/>
-          <w:bCs/>
-          <w:sz w:val="20"/>
-          <w:szCs w:val="20"/>
-        </w:rPr>
-        <w:t>loopflopy</w:t>
-      </w:r>
-      <w:proofErr w:type="spellEnd"/>
-      <w:r>
-        <w:rPr>
-          <w:rFonts w:ascii="Aptos" w:hAnsi="Aptos" w:cstheme="minorHAnsi"/>
-          <w:b/>
-          <w:bCs/>
-          <w:sz w:val="20"/>
-          <w:szCs w:val="20"/>
-        </w:rPr>
-        <w:t xml:space="preserve"> from source (because it’s currently under development!)</w:t>
-      </w:r>
-    </w:p>
-    <w:p>
-      <w:pPr>
-        <w:rPr>
-          <w:rFonts w:ascii="Aptos" w:hAnsi="Aptos" w:cstheme="minorHAnsi"/>
-          <w:sz w:val="24"/>
-          <w:szCs w:val="24"/>
-        </w:rPr>
-      </w:pPr>
-      <w:r>
-        <w:rPr>
-          <w:rFonts w:ascii="Aptos" w:hAnsi="Aptos" w:cstheme="minorHAnsi"/>
-          <w:sz w:val="24"/>
-          <w:szCs w:val="24"/>
-        </w:rPr>
-        <w:t>LET’S DO THIS TOGETHER!</w:t>
-      </w:r>
-    </w:p>
-    <w:p>
-      <w:pPr>
-        <w:shd w:val="clear" w:color="auto" w:fill="FFFFFF"/>
-        <w:rPr>
-          <w:rFonts w:ascii="Aptos" w:hAnsi="Aptos"/>
-          <w:color w:val="000000"/>
-          <w:sz w:val="20"/>
-          <w:szCs w:val="20"/>
-          <w:highlight w:val="green"/>
-        </w:rPr>
-      </w:pPr>
-      <w:r>
-        <w:rPr>
-          <w:rFonts w:ascii="Aptos" w:hAnsi="Aptos"/>
-          <w:color w:val="000000"/>
-          <w:sz w:val="20"/>
-          <w:szCs w:val="20"/>
-          <w:highlight w:val="green"/>
-        </w:rPr>
-        <w:t>Navigate to</w:t>
-      </w:r>
-      <w:r>
-        <w:rPr>
-          <w:rFonts w:ascii="Aptos" w:hAnsi="Aptos"/>
-          <w:color w:val="000000"/>
-          <w:sz w:val="20"/>
-          <w:szCs w:val="20"/>
-          <w:highlight w:val="green"/>
-        </w:rPr>
-        <w:t xml:space="preserve"> the </w:t>
-      </w:r>
-      <w:proofErr w:type="spellStart"/>
-      <w:r>
-        <w:rPr>
-          <w:rFonts w:ascii="Aptos" w:hAnsi="Aptos"/>
-          <w:color w:val="000000"/>
-          <w:sz w:val="20"/>
-          <w:szCs w:val="20"/>
-          <w:highlight w:val="green"/>
-        </w:rPr>
-        <w:t>loopflopy</w:t>
-      </w:r>
-      <w:proofErr w:type="spellEnd"/>
-      <w:r>
-        <w:rPr>
-          <w:rFonts w:ascii="Aptos" w:hAnsi="Aptos"/>
-          <w:color w:val="000000"/>
-          <w:sz w:val="20"/>
-          <w:szCs w:val="20"/>
-          <w:highlight w:val="green"/>
-        </w:rPr>
-        <w:t xml:space="preserve"> main directory and then install:</w:t>
-      </w:r>
-    </w:p>
-    <w:p>
-      <w:pPr>
-        <w:shd w:val="clear" w:color="auto" w:fill="FFFFFF"/>
-        <w:rPr>
-          <w:rFonts w:ascii="Aptos" w:hAnsi="Aptos"/>
-          <w:color w:val="000000"/>
-          <w:sz w:val="20"/>
-          <w:szCs w:val="20"/>
-        </w:rPr>
-      </w:pPr>
-      <w:r>
-        <w:rPr>
-          <w:rFonts w:ascii="Aptos" w:hAnsi="Aptos"/>
-          <w:i/>
-          <w:iCs/>
-          <w:color w:val="000000"/>
-          <w:sz w:val="20"/>
-          <w:szCs w:val="20"/>
-          <w:highlight w:val="green"/>
-        </w:rPr>
-        <w:t xml:space="preserve">pip </w:t>
-      </w:r>
-      <w:proofErr w:type="gramStart"/>
-      <w:r>
-        <w:rPr>
-          <w:rFonts w:ascii="Aptos" w:hAnsi="Aptos"/>
-          <w:i/>
-          <w:iCs/>
-          <w:color w:val="000000"/>
-          <w:sz w:val="20"/>
-          <w:szCs w:val="20"/>
-          <w:highlight w:val="green"/>
-        </w:rPr>
-        <w:t>install .</w:t>
-      </w:r>
-      <w:proofErr w:type="gramEnd"/>
-      <w:r>
-        <w:rPr>
-          <w:rFonts w:ascii="Aptos" w:hAnsi="Aptos"/>
-          <w:color w:val="000000"/>
-          <w:sz w:val="20"/>
-          <w:szCs w:val="20"/>
-          <w:highlight w:val="green"/>
-        </w:rPr>
-        <w:t xml:space="preserve">    which installs the </w:t>
-      </w:r>
-      <w:proofErr w:type="spellStart"/>
-      <w:r>
-        <w:rPr>
-          <w:rFonts w:ascii="Aptos" w:hAnsi="Aptos"/>
-          <w:color w:val="000000"/>
-          <w:sz w:val="20"/>
-          <w:szCs w:val="20"/>
-          <w:highlight w:val="green"/>
-        </w:rPr>
-        <w:t>loopflopy</w:t>
-      </w:r>
-      <w:proofErr w:type="spellEnd"/>
-      <w:r>
-        <w:rPr>
-          <w:rFonts w:ascii="Aptos" w:hAnsi="Aptos"/>
-          <w:color w:val="000000"/>
-          <w:sz w:val="20"/>
-          <w:szCs w:val="20"/>
-          <w:highlight w:val="green"/>
-        </w:rPr>
-        <w:t xml:space="preserve"> package which you can then use in your new project using “import </w:t>
-      </w:r>
-      <w:proofErr w:type="spellStart"/>
-      <w:r>
-        <w:rPr>
-          <w:rFonts w:ascii="Aptos" w:hAnsi="Aptos"/>
-          <w:color w:val="000000"/>
-          <w:sz w:val="20"/>
-          <w:szCs w:val="20"/>
-          <w:highlight w:val="green"/>
-        </w:rPr>
-        <w:t>loopflopy</w:t>
-      </w:r>
-      <w:proofErr w:type="spellEnd"/>
-      <w:r>
-        <w:rPr>
-          <w:rFonts w:ascii="Aptos" w:hAnsi="Aptos"/>
-          <w:color w:val="000000"/>
-          <w:sz w:val="20"/>
-          <w:szCs w:val="20"/>
-          <w:highlight w:val="green"/>
-        </w:rPr>
-        <w:t>”</w:t>
-      </w:r>
-    </w:p>
-    <w:p>
-      <w:pPr>
-        <w:shd w:val="clear" w:color="auto" w:fill="FFFFFF"/>
-        <w:rPr>
-          <w:rFonts w:ascii="Aptos" w:hAnsi="Aptos"/>
-          <w:color w:val="000000"/>
-          <w:sz w:val="20"/>
-          <w:szCs w:val="20"/>
-        </w:rPr>
-      </w:pPr>
     </w:p>
     <w:p>
       <w:pPr>
         <w:pStyle w:val="HTMLPreformatted"/>
         <w:spacing w:line="263" w:lineRule="atLeast"/>
         <w:rPr>
-          <w:rStyle w:val="n"/>
-          <w:rFonts w:ascii="Aptos" w:hAnsi="Aptos"/>
-          <w:b/>
-          <w:bCs/>
-          <w:color w:val="080808"/>
-          <w:sz w:val="24"/>
-          <w:szCs w:val="24"/>
-        </w:rPr>
-      </w:pPr>
-      <w:r>
-        <w:rPr>
-          <w:rStyle w:val="n"/>
-          <w:rFonts w:ascii="Aptos" w:hAnsi="Aptos"/>
-          <w:b/>
-          <w:bCs/>
-          <w:color w:val="080808"/>
-          <w:sz w:val="24"/>
-          <w:szCs w:val="24"/>
-        </w:rPr>
-        <w:t xml:space="preserve">Nina – stop here!! Just have a poke around the example folder </w:t>
-      </w:r>
-      <w:r>
-        <w:rPr>
-          <w:rStyle w:val="n"/>
-          <w:rFonts w:ascii="Aptos" w:hAnsi="Aptos"/>
-          <w:b/>
-          <w:bCs/>
-          <w:color w:val="080808"/>
-          <w:sz w:val="24"/>
-          <w:szCs w:val="24"/>
-        </w:rPr>
-        <w:t>to see how the script works!!</w:t>
-      </w:r>
-    </w:p>
-    <w:p>
-      <w:pPr>
-        <w:pStyle w:val="HTMLPreformatted"/>
-        <w:spacing w:line="263" w:lineRule="atLeast"/>
-        <w:rPr>
-          <w:rStyle w:val="n"/>
-          <w:rFonts w:ascii="Aptos" w:hAnsi="Aptos"/>
-          <w:b/>
-          <w:bCs/>
-          <w:color w:val="080808"/>
-          <w:sz w:val="24"/>
-          <w:szCs w:val="24"/>
+          <w:rFonts w:ascii="Aptos" w:hAnsi="Aptos"/>
+          <w:color w:val="111111"/>
+          <w:shd w:val="clear" w:color="auto" w:fill="FFFFFF"/>
+        </w:rPr>
+      </w:pPr>
+    </w:p>
+    <w:p>
+      <w:pPr>
+        <w:rPr>
+          <w:rFonts w:ascii="Aptos" w:hAnsi="Aptos" w:cstheme="minorHAnsi"/>
+          <w:b/>
+          <w:bCs/>
+          <w:sz w:val="20"/>
+          <w:szCs w:val="20"/>
+        </w:rPr>
+      </w:pPr>
+    </w:p>
+    <w:p>
+      <w:pPr>
+        <w:rPr>
+          <w:rFonts w:ascii="Aptos" w:hAnsi="Aptos" w:cstheme="minorHAnsi"/>
+          <w:b/>
+          <w:bCs/>
+          <w:sz w:val="20"/>
+          <w:szCs w:val="20"/>
+        </w:rPr>
+      </w:pPr>
+      <w:r>
+        <w:rPr>
+          <w:rFonts w:ascii="Aptos" w:hAnsi="Aptos" w:cstheme="minorHAnsi"/>
+          <w:b/>
+          <w:bCs/>
+          <w:sz w:val="20"/>
+          <w:szCs w:val="20"/>
+        </w:rPr>
+        <w:t>8</w:t>
+      </w:r>
+      <w:r>
+        <w:rPr>
+          <w:rFonts w:ascii="Aptos" w:hAnsi="Aptos" w:cstheme="minorHAnsi"/>
+          <w:b/>
+          <w:bCs/>
+          <w:sz w:val="20"/>
+          <w:szCs w:val="20"/>
+        </w:rPr>
+        <w:t xml:space="preserve">. </w:t>
+      </w:r>
+      <w:r>
+        <w:rPr>
+          <w:rFonts w:ascii="Aptos" w:hAnsi="Aptos" w:cstheme="minorHAnsi"/>
+          <w:b/>
+          <w:bCs/>
+          <w:sz w:val="20"/>
+          <w:szCs w:val="20"/>
+        </w:rPr>
+        <w:t xml:space="preserve">Install </w:t>
+      </w:r>
+      <w:proofErr w:type="spellStart"/>
+      <w:r>
+        <w:rPr>
+          <w:rFonts w:ascii="Aptos" w:hAnsi="Aptos" w:cstheme="minorHAnsi"/>
+          <w:b/>
+          <w:bCs/>
+          <w:sz w:val="20"/>
+          <w:szCs w:val="20"/>
+        </w:rPr>
+        <w:t>loopflopy</w:t>
+      </w:r>
+      <w:proofErr w:type="spellEnd"/>
+      <w:r>
+        <w:rPr>
+          <w:rFonts w:ascii="Aptos" w:hAnsi="Aptos" w:cstheme="minorHAnsi"/>
+          <w:b/>
+          <w:bCs/>
+          <w:sz w:val="20"/>
+          <w:szCs w:val="20"/>
+        </w:rPr>
+        <w:t xml:space="preserve"> from source (because it’s currently under development!)</w:t>
+      </w:r>
+    </w:p>
+    <w:p>
+      <w:pPr>
+        <w:shd w:val="clear" w:color="auto" w:fill="FFFFFF"/>
+        <w:rPr>
+          <w:rFonts w:ascii="Aptos" w:hAnsi="Aptos"/>
+          <w:color w:val="000000"/>
+          <w:sz w:val="20"/>
+          <w:szCs w:val="20"/>
+          <w:highlight w:val="green"/>
+        </w:rPr>
+      </w:pPr>
+    </w:p>
+    <w:p>
+      <w:pPr>
+        <w:shd w:val="clear" w:color="auto" w:fill="FFFFFF"/>
+        <w:rPr>
+          <w:rFonts w:ascii="Aptos" w:hAnsi="Aptos"/>
+          <w:color w:val="000000"/>
+          <w:sz w:val="20"/>
+          <w:szCs w:val="20"/>
+        </w:rPr>
+      </w:pPr>
+      <w:r>
+        <w:rPr>
+          <w:rFonts w:ascii="Aptos" w:hAnsi="Aptos"/>
+          <w:color w:val="000000"/>
+          <w:sz w:val="20"/>
+          <w:szCs w:val="20"/>
+        </w:rPr>
+        <w:t xml:space="preserve">In the Anaconda Prompt (windows app) or terminal (mac), </w:t>
+      </w:r>
+      <w:r>
+        <w:rPr>
+          <w:rFonts w:ascii="Aptos" w:hAnsi="Aptos"/>
+          <w:color w:val="000000"/>
+          <w:sz w:val="20"/>
+          <w:szCs w:val="20"/>
+        </w:rPr>
+        <w:t xml:space="preserve">navigate to Projects&gt; </w:t>
+      </w:r>
+      <w:proofErr w:type="spellStart"/>
+      <w:r>
+        <w:rPr>
+          <w:rFonts w:ascii="Aptos" w:hAnsi="Aptos"/>
+          <w:color w:val="000000"/>
+          <w:sz w:val="20"/>
+          <w:szCs w:val="20"/>
+        </w:rPr>
+        <w:t>loopflopy</w:t>
+      </w:r>
+      <w:proofErr w:type="spellEnd"/>
+      <w:r>
+        <w:rPr>
+          <w:rFonts w:ascii="Aptos" w:hAnsi="Aptos"/>
+          <w:color w:val="000000"/>
+          <w:sz w:val="20"/>
+          <w:szCs w:val="20"/>
+        </w:rPr>
+        <w:t>:</w:t>
+      </w:r>
+    </w:p>
+    <w:p>
+      <w:pPr>
+        <w:shd w:val="clear" w:color="auto" w:fill="FFFFFF"/>
+        <w:rPr>
+          <w:rFonts w:ascii="Aptos" w:hAnsi="Aptos"/>
+          <w:i/>
+          <w:iCs/>
+          <w:color w:val="000000"/>
+          <w:sz w:val="20"/>
+          <w:szCs w:val="20"/>
+          <w:highlight w:val="green"/>
+        </w:rPr>
+      </w:pPr>
+    </w:p>
+    <w:p>
+      <w:pPr>
+        <w:shd w:val="clear" w:color="auto" w:fill="FFFFFF"/>
+        <w:rPr>
+          <w:rFonts w:ascii="Aptos" w:hAnsi="Aptos"/>
+          <w:color w:val="000000"/>
+          <w:sz w:val="20"/>
+          <w:szCs w:val="20"/>
+        </w:rPr>
+      </w:pPr>
+      <w:r>
+        <w:rPr>
+          <w:rFonts w:ascii="Aptos" w:hAnsi="Aptos" w:cstheme="minorHAnsi"/>
+          <w:i/>
+          <w:iCs/>
+          <w:sz w:val="20"/>
+          <w:szCs w:val="20"/>
+          <w:highlight w:val="lightGray"/>
+        </w:rPr>
+        <w:t xml:space="preserve">pip </w:t>
+      </w:r>
+      <w:proofErr w:type="gramStart"/>
+      <w:r>
+        <w:rPr>
+          <w:rFonts w:ascii="Aptos" w:hAnsi="Aptos" w:cstheme="minorHAnsi"/>
+          <w:i/>
+          <w:iCs/>
+          <w:sz w:val="20"/>
+          <w:szCs w:val="20"/>
+          <w:highlight w:val="lightGray"/>
+        </w:rPr>
+        <w:t>install .</w:t>
+      </w:r>
+      <w:proofErr w:type="gramEnd"/>
+      <w:r>
+        <w:rPr>
+          <w:rFonts w:ascii="Aptos" w:hAnsi="Aptos"/>
+          <w:color w:val="000000"/>
+          <w:sz w:val="20"/>
+          <w:szCs w:val="20"/>
+        </w:rPr>
+        <w:t xml:space="preserve">    which installs the </w:t>
+      </w:r>
+      <w:proofErr w:type="spellStart"/>
+      <w:r>
+        <w:rPr>
+          <w:rFonts w:ascii="Aptos" w:hAnsi="Aptos"/>
+          <w:color w:val="000000"/>
+          <w:sz w:val="20"/>
+          <w:szCs w:val="20"/>
+        </w:rPr>
+        <w:t>loopflopy</w:t>
+      </w:r>
+      <w:proofErr w:type="spellEnd"/>
+      <w:r>
+        <w:rPr>
+          <w:rFonts w:ascii="Aptos" w:hAnsi="Aptos"/>
+          <w:color w:val="000000"/>
+          <w:sz w:val="20"/>
+          <w:szCs w:val="20"/>
+        </w:rPr>
+        <w:t xml:space="preserve"> package which you can then use in your new project using “import </w:t>
+      </w:r>
+      <w:proofErr w:type="spellStart"/>
+      <w:r>
+        <w:rPr>
+          <w:rFonts w:ascii="Aptos" w:hAnsi="Aptos"/>
+          <w:color w:val="000000"/>
+          <w:sz w:val="20"/>
+          <w:szCs w:val="20"/>
+        </w:rPr>
+        <w:t>loopflopy</w:t>
+      </w:r>
+      <w:proofErr w:type="spellEnd"/>
+      <w:r>
+        <w:rPr>
+          <w:rFonts w:ascii="Aptos" w:hAnsi="Aptos"/>
+          <w:color w:val="000000"/>
+          <w:sz w:val="20"/>
+          <w:szCs w:val="20"/>
+        </w:rPr>
+        <w:t>”</w:t>
+      </w:r>
+    </w:p>
+    <w:p>
+      <w:pPr>
+        <w:shd w:val="clear" w:color="auto" w:fill="FFFFFF"/>
+        <w:rPr>
+          <w:rFonts w:ascii="Aptos" w:hAnsi="Aptos"/>
+          <w:color w:val="000000"/>
+          <w:sz w:val="20"/>
+          <w:szCs w:val="20"/>
         </w:rPr>
       </w:pPr>
     </w:p>
@@ -4131,7 +3498,6 @@
           <w:sz w:val="20"/>
           <w:szCs w:val="20"/>
         </w:rPr>
-        <w:lastRenderedPageBreak/>
         <w:t>Your repository is now ready!</w:t>
       </w:r>
     </w:p>
@@ -4605,6 +3971,7 @@
           <w:sz w:val="20"/>
           <w:szCs w:val="20"/>
         </w:rPr>
+        <w:lastRenderedPageBreak/>
         <w:drawing>
           <wp:inline distT="0" distB="0" distL="0" distR="0" wp14:anchorId="1019A95C" wp14:editId="73B5FF31">
             <wp:extent cx="2759102" cy="1943821"/>
@@ -6579,6 +5946,97 @@
     </w:lvl>
   </w:abstractNum>
   <w:abstractNum w:abstractNumId="8" w15:restartNumberingAfterBreak="0">
+    <w:nsid w:val="5C7E221C"/>
+    <w:multiLevelType w:val="hybridMultilevel"/>
+    <w:tmpl w:val="61AC751A"/>
+    <w:lvl w:ilvl="0" w:tplc="F836DA0A">
+      <w:start w:val="1"/>
+      <w:numFmt w:val="decimal"/>
+      <w:lvlText w:val="%1."/>
+      <w:lvlJc w:val="left"/>
+      <w:pPr>
+        <w:ind w:left="720" w:hanging="360"/>
+      </w:pPr>
+      <w:rPr>
+        <w:rFonts w:cs="Calibri" w:hint="default"/>
+        <w:b w:val="0"/>
+        <w:color w:val="000000"/>
+      </w:rPr>
+    </w:lvl>
+    <w:lvl w:ilvl="1" w:tplc="0C090019" w:tentative="1">
+      <w:start w:val="1"/>
+      <w:numFmt w:val="lowerLetter"/>
+      <w:lvlText w:val="%2."/>
+      <w:lvlJc w:val="left"/>
+      <w:pPr>
+        <w:ind w:left="1440" w:hanging="360"/>
+      </w:pPr>
+    </w:lvl>
+    <w:lvl w:ilvl="2" w:tplc="0C09001B" w:tentative="1">
+      <w:start w:val="1"/>
+      <w:numFmt w:val="lowerRoman"/>
+      <w:lvlText w:val="%3."/>
+      <w:lvlJc w:val="right"/>
+      <w:pPr>
+        <w:ind w:left="2160" w:hanging="180"/>
+      </w:pPr>
+    </w:lvl>
+    <w:lvl w:ilvl="3" w:tplc="0C09000F" w:tentative="1">
+      <w:start w:val="1"/>
+      <w:numFmt w:val="decimal"/>
+      <w:lvlText w:val="%4."/>
+      <w:lvlJc w:val="left"/>
+      <w:pPr>
+        <w:ind w:left="2880" w:hanging="360"/>
+      </w:pPr>
+    </w:lvl>
+    <w:lvl w:ilvl="4" w:tplc="0C090019" w:tentative="1">
+      <w:start w:val="1"/>
+      <w:numFmt w:val="lowerLetter"/>
+      <w:lvlText w:val="%5."/>
+      <w:lvlJc w:val="left"/>
+      <w:pPr>
+        <w:ind w:left="3600" w:hanging="360"/>
+      </w:pPr>
+    </w:lvl>
+    <w:lvl w:ilvl="5" w:tplc="0C09001B" w:tentative="1">
+      <w:start w:val="1"/>
+      <w:numFmt w:val="lowerRoman"/>
+      <w:lvlText w:val="%6."/>
+      <w:lvlJc w:val="right"/>
+      <w:pPr>
+        <w:ind w:left="4320" w:hanging="180"/>
+      </w:pPr>
+    </w:lvl>
+    <w:lvl w:ilvl="6" w:tplc="0C09000F" w:tentative="1">
+      <w:start w:val="1"/>
+      <w:numFmt w:val="decimal"/>
+      <w:lvlText w:val="%7."/>
+      <w:lvlJc w:val="left"/>
+      <w:pPr>
+        <w:ind w:left="5040" w:hanging="360"/>
+      </w:pPr>
+    </w:lvl>
+    <w:lvl w:ilvl="7" w:tplc="0C090019" w:tentative="1">
+      <w:start w:val="1"/>
+      <w:numFmt w:val="lowerLetter"/>
+      <w:lvlText w:val="%8."/>
+      <w:lvlJc w:val="left"/>
+      <w:pPr>
+        <w:ind w:left="5760" w:hanging="360"/>
+      </w:pPr>
+    </w:lvl>
+    <w:lvl w:ilvl="8" w:tplc="0C09001B" w:tentative="1">
+      <w:start w:val="1"/>
+      <w:numFmt w:val="lowerRoman"/>
+      <w:lvlText w:val="%9."/>
+      <w:lvlJc w:val="right"/>
+      <w:pPr>
+        <w:ind w:left="6480" w:hanging="180"/>
+      </w:pPr>
+    </w:lvl>
+  </w:abstractNum>
+  <w:abstractNum w:abstractNumId="9" w15:restartNumberingAfterBreak="0">
     <w:nsid w:val="5FFB790D"/>
     <w:multiLevelType w:val="hybridMultilevel"/>
     <w:tmpl w:val="AC804944"/>
@@ -6667,7 +6125,7 @@
       </w:pPr>
     </w:lvl>
   </w:abstractNum>
-  <w:abstractNum w:abstractNumId="9" w15:restartNumberingAfterBreak="0">
+  <w:abstractNum w:abstractNumId="10" w15:restartNumberingAfterBreak="0">
     <w:nsid w:val="62D13286"/>
     <w:multiLevelType w:val="hybridMultilevel"/>
     <w:tmpl w:val="78FA81D8"/>
@@ -6756,7 +6214,7 @@
       </w:pPr>
     </w:lvl>
   </w:abstractNum>
-  <w:abstractNum w:abstractNumId="10" w15:restartNumberingAfterBreak="0">
+  <w:abstractNum w:abstractNumId="11" w15:restartNumberingAfterBreak="0">
     <w:nsid w:val="687F1C0E"/>
     <w:multiLevelType w:val="hybridMultilevel"/>
     <w:tmpl w:val="1D3A9256"/>
@@ -6869,7 +6327,7 @@
       </w:rPr>
     </w:lvl>
   </w:abstractNum>
-  <w:abstractNum w:abstractNumId="11" w15:restartNumberingAfterBreak="0">
+  <w:abstractNum w:abstractNumId="12" w15:restartNumberingAfterBreak="0">
     <w:nsid w:val="7A1E17CC"/>
     <w:multiLevelType w:val="multilevel"/>
     <w:tmpl w:val="39F83BDE"/>
@@ -7025,13 +6483,13 @@
     <w:abstractNumId w:val="2"/>
   </w:num>
   <w:num w:numId="3" w16cid:durableId="110561078">
-    <w:abstractNumId w:val="11"/>
+    <w:abstractNumId w:val="12"/>
   </w:num>
   <w:num w:numId="4" w16cid:durableId="1123691346">
     <w:abstractNumId w:val="7"/>
   </w:num>
   <w:num w:numId="5" w16cid:durableId="1872374992">
-    <w:abstractNumId w:val="10"/>
+    <w:abstractNumId w:val="11"/>
   </w:num>
   <w:num w:numId="6" w16cid:durableId="1619146369">
     <w:abstractNumId w:val="3"/>
@@ -7046,12 +6504,15 @@
     <w:abstractNumId w:val="1"/>
   </w:num>
   <w:num w:numId="10" w16cid:durableId="1559125423">
-    <w:abstractNumId w:val="9"/>
+    <w:abstractNumId w:val="10"/>
   </w:num>
   <w:num w:numId="11" w16cid:durableId="95904750">
     <w:abstractNumId w:val="0"/>
   </w:num>
   <w:num w:numId="12" w16cid:durableId="2026592257">
+    <w:abstractNumId w:val="9"/>
+  </w:num>
+  <w:num w:numId="13" w16cid:durableId="1139229719">
     <w:abstractNumId w:val="8"/>
   </w:num>
 </w:numbering>
@@ -7490,6 +6951,7 @@
   <w:style w:type="character" w:default="1" w:styleId="DefaultParagraphFont">
     <w:name w:val="Default Paragraph Font"/>
     <w:uiPriority w:val="1"/>
+    <w:semiHidden/>
     <w:unhideWhenUsed/>
   </w:style>
   <w:style w:type="table" w:default="1" w:styleId="TableNormal">

</xml_diff>